<commit_message>
Actualización caja negra v2
</commit_message>
<xml_diff>
--- a/PREGAME/1. ELICITACIÓN/1.8 Prueba/Caja Negra/G1_CAJA_NEGRA V2.0.docx
+++ b/PREGAME/1. ELICITACIÓN/1.8 Prueba/Caja Negra/G1_CAJA_NEGRA V2.0.docx
@@ -685,7 +685,7 @@
           <w:rStyle w:val="normaltextrun"/>
           <w:lang w:val="es-ES"/>
         </w:rPr>
-        <w:t>1</w:t>
+        <w:t>2</w:t>
       </w:r>
     </w:p>
     <w:p>
@@ -813,7 +813,7 @@
           <w:rStyle w:val="normaltextrun"/>
           <w:lang w:val="es-ES"/>
         </w:rPr>
-        <w:t>06</w:t>
+        <w:t>19</w:t>
       </w:r>
       <w:r>
         <w:rPr>
@@ -1064,9 +1064,19 @@
             <w:r>
               <w:t xml:space="preserve">EC1: </w:t>
             </w:r>
-            <w:r>
-              <w:t>query(‘email’)=</w:t>
-            </w:r>
+            <w:proofErr w:type="spellStart"/>
+            <w:r>
+              <w:t>query</w:t>
+            </w:r>
+            <w:proofErr w:type="spellEnd"/>
+            <w:r>
+              <w:t>(‘email</w:t>
+            </w:r>
+            <w:proofErr w:type="gramStart"/>
+            <w:r>
+              <w:t>’)=</w:t>
+            </w:r>
+            <w:proofErr w:type="gramEnd"/>
             <w:r>
               <w:t>= email</w:t>
             </w:r>
@@ -1121,11 +1131,24 @@
             <w:r>
               <w:t xml:space="preserve">EC2: </w:t>
             </w:r>
-            <w:r>
-              <w:t>query(‘email’)</w:t>
-            </w:r>
-            <w:r>
-              <w:t xml:space="preserve"> != email</w:t>
+            <w:proofErr w:type="spellStart"/>
+            <w:r>
+              <w:t>query</w:t>
+            </w:r>
+            <w:proofErr w:type="spellEnd"/>
+            <w:r>
+              <w:t>(‘email’</w:t>
+            </w:r>
+            <w:proofErr w:type="gramStart"/>
+            <w:r>
+              <w:t>)</w:t>
+            </w:r>
+            <w:r>
+              <w:t xml:space="preserve"> !</w:t>
+            </w:r>
+            <w:proofErr w:type="gramEnd"/>
+            <w:r>
+              <w:t>= email</w:t>
             </w:r>
             <w:r>
               <w:br/>
@@ -1178,8 +1201,21 @@
             <w:r>
               <w:t xml:space="preserve">EC2: </w:t>
             </w:r>
-            <w:r>
-              <w:t xml:space="preserve">query(‘email’)= </w:t>
+            <w:proofErr w:type="spellStart"/>
+            <w:r>
+              <w:t>query</w:t>
+            </w:r>
+            <w:proofErr w:type="spellEnd"/>
+            <w:r>
+              <w:t>(‘email</w:t>
+            </w:r>
+            <w:proofErr w:type="gramStart"/>
+            <w:r>
+              <w:t>’)=</w:t>
+            </w:r>
+            <w:proofErr w:type="gramEnd"/>
+            <w:r>
+              <w:t xml:space="preserve"> </w:t>
             </w:r>
             <w:r>
               <w:t>= email</w:t>
@@ -1227,9 +1263,11 @@
             <w:pPr>
               <w:pStyle w:val="Sinespaciado"/>
             </w:pPr>
+            <w:proofErr w:type="spellStart"/>
             <w:r>
               <w:t>Password</w:t>
             </w:r>
+            <w:proofErr w:type="spellEnd"/>
           </w:p>
         </w:tc>
         <w:tc>
@@ -1243,15 +1281,35 @@
             <w:r>
               <w:t xml:space="preserve">EC1: </w:t>
             </w:r>
-            <w:r>
-              <w:t xml:space="preserve">query(‘password’)= </w:t>
+            <w:proofErr w:type="spellStart"/>
+            <w:r>
+              <w:t>query</w:t>
+            </w:r>
+            <w:proofErr w:type="spellEnd"/>
+            <w:r>
+              <w:t>(‘</w:t>
+            </w:r>
+            <w:proofErr w:type="spellStart"/>
+            <w:r>
+              <w:t>password</w:t>
+            </w:r>
+            <w:proofErr w:type="spellEnd"/>
+            <w:proofErr w:type="gramStart"/>
+            <w:r>
+              <w:t>’)=</w:t>
+            </w:r>
+            <w:proofErr w:type="gramEnd"/>
+            <w:r>
+              <w:t xml:space="preserve"> </w:t>
             </w:r>
             <w:r>
               <w:t xml:space="preserve">= </w:t>
             </w:r>
+            <w:proofErr w:type="spellStart"/>
             <w:r>
               <w:t>password</w:t>
             </w:r>
+            <w:proofErr w:type="spellEnd"/>
             <w:r>
               <w:br/>
             </w:r>
@@ -1301,8 +1359,34 @@
               <w:pStyle w:val="Sinespaciado"/>
             </w:pPr>
             <w:r>
-              <w:t>EC1: query(‘password’)= = password</w:t>
-            </w:r>
+              <w:t xml:space="preserve">EC1: </w:t>
+            </w:r>
+            <w:proofErr w:type="spellStart"/>
+            <w:r>
+              <w:t>query</w:t>
+            </w:r>
+            <w:proofErr w:type="spellEnd"/>
+            <w:r>
+              <w:t>(‘</w:t>
+            </w:r>
+            <w:proofErr w:type="spellStart"/>
+            <w:r>
+              <w:t>password</w:t>
+            </w:r>
+            <w:proofErr w:type="spellEnd"/>
+            <w:proofErr w:type="gramStart"/>
+            <w:r>
+              <w:t>’)=</w:t>
+            </w:r>
+            <w:proofErr w:type="gramEnd"/>
+            <w:r>
+              <w:t xml:space="preserve"> = </w:t>
+            </w:r>
+            <w:proofErr w:type="spellStart"/>
+            <w:r>
+              <w:t>password</w:t>
+            </w:r>
+            <w:proofErr w:type="spellEnd"/>
           </w:p>
         </w:tc>
         <w:tc>
@@ -1352,8 +1436,34 @@
               <w:pStyle w:val="Sinespaciado"/>
             </w:pPr>
             <w:r>
-              <w:t>EC1: query(‘password’)= = password</w:t>
-            </w:r>
+              <w:t xml:space="preserve">EC1: </w:t>
+            </w:r>
+            <w:proofErr w:type="spellStart"/>
+            <w:r>
+              <w:t>query</w:t>
+            </w:r>
+            <w:proofErr w:type="spellEnd"/>
+            <w:r>
+              <w:t>(‘</w:t>
+            </w:r>
+            <w:proofErr w:type="spellStart"/>
+            <w:r>
+              <w:t>password</w:t>
+            </w:r>
+            <w:proofErr w:type="spellEnd"/>
+            <w:proofErr w:type="gramStart"/>
+            <w:r>
+              <w:t>’)=</w:t>
+            </w:r>
+            <w:proofErr w:type="gramEnd"/>
+            <w:r>
+              <w:t xml:space="preserve"> = </w:t>
+            </w:r>
+            <w:proofErr w:type="spellStart"/>
+            <w:r>
+              <w:t>password</w:t>
+            </w:r>
+            <w:proofErr w:type="spellEnd"/>
             <w:r>
               <w:br/>
             </w:r>
@@ -1969,7 +2079,7 @@
           <w:noProof/>
         </w:rPr>
         <w:drawing>
-          <wp:anchor distT="0" distB="0" distL="114300" distR="114300" simplePos="0" relativeHeight="251706368" behindDoc="0" locked="0" layoutInCell="1" allowOverlap="1" wp14:anchorId="56B6B76A" wp14:editId="138CA45B">
+          <wp:anchor distT="0" distB="0" distL="114300" distR="114300" simplePos="0" relativeHeight="251706368" behindDoc="0" locked="0" layoutInCell="1" allowOverlap="1" wp14:anchorId="56B6B76A" wp14:editId="0FBE83D9">
             <wp:simplePos x="0" y="0"/>
             <wp:positionH relativeFrom="column">
               <wp:posOffset>3043132</wp:posOffset>
@@ -2322,12 +2432,14 @@
             <w:pPr>
               <w:pStyle w:val="Sinespaciado"/>
             </w:pPr>
+            <w:proofErr w:type="spellStart"/>
             <w:r>
               <w:t>n</w:t>
             </w:r>
             <w:r>
               <w:t>ame</w:t>
             </w:r>
+            <w:proofErr w:type="spellEnd"/>
           </w:p>
         </w:tc>
         <w:tc>
@@ -2342,7 +2454,15 @@
               <w:t>EC1</w:t>
             </w:r>
             <w:r>
-              <w:t>: name = Nombre Apellido</w:t>
+              <w:t xml:space="preserve">: </w:t>
+            </w:r>
+            <w:proofErr w:type="spellStart"/>
+            <w:r>
+              <w:t>name</w:t>
+            </w:r>
+            <w:proofErr w:type="spellEnd"/>
+            <w:r>
+              <w:t xml:space="preserve"> = Nombre Apellido</w:t>
             </w:r>
             <w:r>
               <w:br/>
@@ -2398,8 +2518,13 @@
             <w:r>
               <w:t xml:space="preserve">: </w:t>
             </w:r>
-            <w:r>
-              <w:t xml:space="preserve">name en </w:t>
+            <w:proofErr w:type="spellStart"/>
+            <w:r>
+              <w:t>name</w:t>
+            </w:r>
+            <w:proofErr w:type="spellEnd"/>
+            <w:r>
+              <w:t xml:space="preserve"> en </w:t>
             </w:r>
             <w:r>
               <w:t>blanco</w:t>
@@ -2453,7 +2578,15 @@
               <w:pStyle w:val="Sinespaciado"/>
             </w:pPr>
             <w:r>
-              <w:t>EC3: name con caracteres especiales</w:t>
+              <w:t xml:space="preserve">EC3: </w:t>
+            </w:r>
+            <w:proofErr w:type="spellStart"/>
+            <w:r>
+              <w:t>name</w:t>
+            </w:r>
+            <w:proofErr w:type="spellEnd"/>
+            <w:r>
+              <w:t xml:space="preserve"> con caracteres especiales</w:t>
             </w:r>
             <w:r>
               <w:br/>
@@ -2504,7 +2637,15 @@
               <w:pStyle w:val="Sinespaciado"/>
             </w:pPr>
             <w:r>
-              <w:t>EC4: name con valores numéricos</w:t>
+              <w:t xml:space="preserve">EC4: </w:t>
+            </w:r>
+            <w:proofErr w:type="spellStart"/>
+            <w:r>
+              <w:t>name</w:t>
+            </w:r>
+            <w:proofErr w:type="spellEnd"/>
+            <w:r>
+              <w:t xml:space="preserve"> con valores numéricos</w:t>
             </w:r>
           </w:p>
         </w:tc>
@@ -2552,7 +2693,15 @@
               <w:pStyle w:val="Sinespaciado"/>
             </w:pPr>
             <w:r>
-              <w:t>EC5: name todo con minúsculas</w:t>
+              <w:t xml:space="preserve">EC5: </w:t>
+            </w:r>
+            <w:proofErr w:type="spellStart"/>
+            <w:r>
+              <w:t>name</w:t>
+            </w:r>
+            <w:proofErr w:type="spellEnd"/>
+            <w:r>
+              <w:t xml:space="preserve"> todo con minúsculas</w:t>
             </w:r>
           </w:p>
         </w:tc>
@@ -2572,8 +2721,13 @@
           </w:tcPr>
           <w:p>
             <w:r>
-              <w:t>leonardo obando</w:t>
-            </w:r>
+              <w:t xml:space="preserve">leonardo </w:t>
+            </w:r>
+            <w:proofErr w:type="spellStart"/>
+            <w:r>
+              <w:t>obando</w:t>
+            </w:r>
+            <w:proofErr w:type="spellEnd"/>
           </w:p>
         </w:tc>
       </w:tr>
@@ -2609,11 +2763,18 @@
               <w:t xml:space="preserve">EC1: </w:t>
             </w:r>
             <w:r>
-              <w:t xml:space="preserve">email =  </w:t>
-            </w:r>
+              <w:t xml:space="preserve">email </w:t>
+            </w:r>
+            <w:proofErr w:type="gramStart"/>
+            <w:r>
+              <w:t xml:space="preserve">=  </w:t>
+            </w:r>
+            <w:proofErr w:type="spellStart"/>
             <w:r>
               <w:t>a@b.c</w:t>
             </w:r>
+            <w:proofErr w:type="spellEnd"/>
+            <w:proofErr w:type="gramEnd"/>
             <w:r>
               <w:t xml:space="preserve"> (minúsculas)</w:t>
             </w:r>
@@ -2766,12 +2927,22 @@
             <w:pPr>
               <w:pStyle w:val="Sinespaciado"/>
             </w:pPr>
+            <w:proofErr w:type="spellStart"/>
             <w:r>
               <w:t>c</w:t>
             </w:r>
             <w:r>
-              <w:t>urrent Password</w:t>
-            </w:r>
+              <w:t>urrent</w:t>
+            </w:r>
+            <w:proofErr w:type="spellEnd"/>
+            <w:r>
+              <w:t xml:space="preserve"> </w:t>
+            </w:r>
+            <w:proofErr w:type="spellStart"/>
+            <w:r>
+              <w:t>Password</w:t>
+            </w:r>
+            <w:proofErr w:type="spellEnd"/>
           </w:p>
         </w:tc>
         <w:tc>
@@ -2783,8 +2954,29 @@
               <w:pStyle w:val="Sinespaciado"/>
             </w:pPr>
             <w:r>
-              <w:t>EC1: password almenos un caracter</w:t>
-            </w:r>
+              <w:t xml:space="preserve">EC1: </w:t>
+            </w:r>
+            <w:proofErr w:type="spellStart"/>
+            <w:r>
+              <w:t>password</w:t>
+            </w:r>
+            <w:proofErr w:type="spellEnd"/>
+            <w:r>
+              <w:t xml:space="preserve"> </w:t>
+            </w:r>
+            <w:proofErr w:type="spellStart"/>
+            <w:r>
+              <w:t>almenos</w:t>
+            </w:r>
+            <w:proofErr w:type="spellEnd"/>
+            <w:r>
+              <w:t xml:space="preserve"> un </w:t>
+            </w:r>
+            <w:proofErr w:type="spellStart"/>
+            <w:r>
+              <w:t>caracter</w:t>
+            </w:r>
+            <w:proofErr w:type="spellEnd"/>
           </w:p>
         </w:tc>
         <w:tc>
@@ -2831,7 +3023,15 @@
               <w:pStyle w:val="Sinespaciado"/>
             </w:pPr>
             <w:r>
-              <w:t>EC2: password en blanco</w:t>
+              <w:t xml:space="preserve">EC2: </w:t>
+            </w:r>
+            <w:proofErr w:type="spellStart"/>
+            <w:r>
+              <w:t>password</w:t>
+            </w:r>
+            <w:proofErr w:type="spellEnd"/>
+            <w:r>
+              <w:t xml:space="preserve"> en blanco</w:t>
             </w:r>
           </w:p>
         </w:tc>
@@ -2879,8 +3079,21 @@
               <w:pStyle w:val="Sinespaciado"/>
             </w:pPr>
             <w:r>
-              <w:t>EC3: password ¡= passwordBD</w:t>
-            </w:r>
+              <w:t xml:space="preserve">EC3: </w:t>
+            </w:r>
+            <w:proofErr w:type="spellStart"/>
+            <w:r>
+              <w:t>password</w:t>
+            </w:r>
+            <w:proofErr w:type="spellEnd"/>
+            <w:r>
+              <w:t xml:space="preserve"> ¡= </w:t>
+            </w:r>
+            <w:proofErr w:type="spellStart"/>
+            <w:r>
+              <w:t>passwordBD</w:t>
+            </w:r>
+            <w:proofErr w:type="spellEnd"/>
           </w:p>
         </w:tc>
         <w:tc>
@@ -2920,8 +3133,13 @@
               <w:pStyle w:val="Sinespaciado"/>
             </w:pPr>
             <w:r>
-              <w:t>new Password</w:t>
-            </w:r>
+              <w:t xml:space="preserve">new </w:t>
+            </w:r>
+            <w:proofErr w:type="spellStart"/>
+            <w:r>
+              <w:t>Password</w:t>
+            </w:r>
+            <w:proofErr w:type="spellEnd"/>
           </w:p>
         </w:tc>
         <w:tc>
@@ -2933,10 +3151,34 @@
               <w:pStyle w:val="Sinespaciado"/>
             </w:pPr>
             <w:r>
-              <w:t xml:space="preserve">EC1: newPassword max </w:t>
-            </w:r>
-            <w:r>
-              <w:t xml:space="preserve">min 8 max </w:t>
+              <w:t xml:space="preserve">EC1: </w:t>
+            </w:r>
+            <w:proofErr w:type="spellStart"/>
+            <w:r>
+              <w:t>newPassword</w:t>
+            </w:r>
+            <w:proofErr w:type="spellEnd"/>
+            <w:r>
+              <w:t xml:space="preserve"> </w:t>
+            </w:r>
+            <w:proofErr w:type="spellStart"/>
+            <w:r>
+              <w:t>max</w:t>
+            </w:r>
+            <w:proofErr w:type="spellEnd"/>
+            <w:r>
+              <w:t xml:space="preserve"> </w:t>
+            </w:r>
+            <w:r>
+              <w:t xml:space="preserve">min 8 </w:t>
+            </w:r>
+            <w:proofErr w:type="spellStart"/>
+            <w:r>
+              <w:t>max</w:t>
+            </w:r>
+            <w:proofErr w:type="spellEnd"/>
+            <w:r>
+              <w:t xml:space="preserve"> </w:t>
             </w:r>
             <w:r>
               <w:t>255 caracteres</w:t>
@@ -2987,7 +3229,15 @@
               <w:pStyle w:val="Sinespaciado"/>
             </w:pPr>
             <w:r>
-              <w:t>EC2: newPassword en blanco</w:t>
+              <w:t xml:space="preserve">EC2: </w:t>
+            </w:r>
+            <w:proofErr w:type="spellStart"/>
+            <w:r>
+              <w:t>newPassword</w:t>
+            </w:r>
+            <w:proofErr w:type="spellEnd"/>
+            <w:r>
+              <w:t xml:space="preserve"> en blanco</w:t>
             </w:r>
           </w:p>
         </w:tc>
@@ -3024,9 +3274,11 @@
             <w:pPr>
               <w:pStyle w:val="Sinespaciado"/>
             </w:pPr>
+            <w:proofErr w:type="spellStart"/>
             <w:r>
               <w:t>confirmPassword</w:t>
             </w:r>
+            <w:proofErr w:type="spellEnd"/>
           </w:p>
         </w:tc>
         <w:tc>
@@ -3038,8 +3290,21 @@
               <w:pStyle w:val="Sinespaciado"/>
             </w:pPr>
             <w:r>
-              <w:t>EC1: confirmPassword == newPassword</w:t>
-            </w:r>
+              <w:t xml:space="preserve">EC1: </w:t>
+            </w:r>
+            <w:proofErr w:type="spellStart"/>
+            <w:r>
+              <w:t>confirmPassword</w:t>
+            </w:r>
+            <w:proofErr w:type="spellEnd"/>
+            <w:r>
+              <w:t xml:space="preserve"> == </w:t>
+            </w:r>
+            <w:proofErr w:type="spellStart"/>
+            <w:r>
+              <w:t>newPassword</w:t>
+            </w:r>
+            <w:proofErr w:type="spellEnd"/>
           </w:p>
         </w:tc>
         <w:tc>
@@ -3057,12 +3322,14 @@
             <w:tcW w:w="3219" w:type="dxa"/>
           </w:tcPr>
           <w:p>
+            <w:proofErr w:type="spellStart"/>
             <w:r>
               <w:t>L</w:t>
             </w:r>
             <w:r>
               <w:t>eojeff</w:t>
             </w:r>
+            <w:proofErr w:type="spellEnd"/>
           </w:p>
         </w:tc>
       </w:tr>
@@ -3089,8 +3356,21 @@
               <w:pStyle w:val="Sinespaciado"/>
             </w:pPr>
             <w:r>
-              <w:t>EC2: confirmPassword ¡= newPssword</w:t>
-            </w:r>
+              <w:t xml:space="preserve">EC2: </w:t>
+            </w:r>
+            <w:proofErr w:type="spellStart"/>
+            <w:r>
+              <w:t>confirmPassword</w:t>
+            </w:r>
+            <w:proofErr w:type="spellEnd"/>
+            <w:r>
+              <w:t xml:space="preserve"> ¡= </w:t>
+            </w:r>
+            <w:proofErr w:type="spellStart"/>
+            <w:r>
+              <w:t>newPssword</w:t>
+            </w:r>
+            <w:proofErr w:type="spellEnd"/>
           </w:p>
         </w:tc>
         <w:tc>
@@ -3140,7 +3420,15 @@
               <w:pStyle w:val="Sinespaciado"/>
             </w:pPr>
             <w:r>
-              <w:t>EC3: confirmPassword en blanco</w:t>
+              <w:t xml:space="preserve">EC3: </w:t>
+            </w:r>
+            <w:proofErr w:type="spellStart"/>
+            <w:r>
+              <w:t>confirmPassword</w:t>
+            </w:r>
+            <w:proofErr w:type="spellEnd"/>
+            <w:r>
+              <w:t xml:space="preserve"> en blanco</w:t>
             </w:r>
           </w:p>
         </w:tc>
@@ -3570,8 +3858,21 @@
     </w:p>
     <w:p/>
     <w:p>
-      <w:r>
-        <w:t>Current Password incorrecta</w:t>
+      <w:proofErr w:type="spellStart"/>
+      <w:r>
+        <w:t>Current</w:t>
+      </w:r>
+      <w:proofErr w:type="spellEnd"/>
+      <w:r>
+        <w:t xml:space="preserve"> </w:t>
+      </w:r>
+      <w:proofErr w:type="spellStart"/>
+      <w:r>
+        <w:t>Password</w:t>
+      </w:r>
+      <w:proofErr w:type="spellEnd"/>
+      <w:r>
+        <w:t xml:space="preserve"> incorrecta</w:t>
       </w:r>
     </w:p>
     <w:p>
@@ -3632,8 +3933,13 @@
     </w:p>
     <w:p>
       <w:r>
-        <w:t>Min caracteres en newPassword</w:t>
-      </w:r>
+        <w:t xml:space="preserve">Min caracteres en </w:t>
+      </w:r>
+      <w:proofErr w:type="spellStart"/>
+      <w:r>
+        <w:t>newPassword</w:t>
+      </w:r>
+      <w:proofErr w:type="spellEnd"/>
     </w:p>
     <w:p>
       <w:r>
@@ -3692,8 +3998,29 @@
     </w:p>
     <w:p>
       <w:r>
-        <w:t>No coincide new password y confirm password</w:t>
-      </w:r>
+        <w:t xml:space="preserve">No coincide new </w:t>
+      </w:r>
+      <w:proofErr w:type="spellStart"/>
+      <w:r>
+        <w:t>password</w:t>
+      </w:r>
+      <w:proofErr w:type="spellEnd"/>
+      <w:r>
+        <w:t xml:space="preserve"> y </w:t>
+      </w:r>
+      <w:proofErr w:type="spellStart"/>
+      <w:r>
+        <w:t>confirm</w:t>
+      </w:r>
+      <w:proofErr w:type="spellEnd"/>
+      <w:r>
+        <w:t xml:space="preserve"> </w:t>
+      </w:r>
+      <w:proofErr w:type="spellStart"/>
+      <w:r>
+        <w:t>password</w:t>
+      </w:r>
+      <w:proofErr w:type="spellEnd"/>
     </w:p>
     <w:p>
       <w:r>
@@ -3751,8 +4078,1817 @@
         </w:drawing>
       </w:r>
     </w:p>
-    <w:p/>
-    <w:p/>
+    <w:p>
+      <w:pPr>
+        <w:rPr>
+          <w:rFonts w:cs="Times New Roman"/>
+          <w:b/>
+          <w:bCs/>
+          <w:szCs w:val="24"/>
+        </w:rPr>
+      </w:pPr>
+      <w:r>
+        <w:rPr>
+          <w:rFonts w:cs="Times New Roman"/>
+          <w:b/>
+          <w:bCs/>
+          <w:szCs w:val="24"/>
+        </w:rPr>
+        <w:t>ORGANIZADOR DE MATERIALES</w:t>
+      </w:r>
+    </w:p>
+    <w:p>
+      <w:pPr>
+        <w:rPr>
+          <w:rFonts w:cs="Times New Roman"/>
+          <w:szCs w:val="24"/>
+        </w:rPr>
+      </w:pPr>
+      <w:r>
+        <w:rPr>
+          <w:rFonts w:cs="Times New Roman"/>
+          <w:szCs w:val="24"/>
+        </w:rPr>
+        <w:t>PARTICIÓN DE CLASES EQUIVALENTES</w:t>
+      </w:r>
+    </w:p>
+    <w:tbl>
+      <w:tblPr>
+        <w:tblStyle w:val="Tablaconcuadrcula"/>
+        <w:tblW w:w="9643" w:type="dxa"/>
+        <w:tblLook w:val="04A0" w:firstRow="1" w:lastRow="0" w:firstColumn="1" w:lastColumn="0" w:noHBand="0" w:noVBand="1"/>
+      </w:tblPr>
+      <w:tblGrid>
+        <w:gridCol w:w="1896"/>
+        <w:gridCol w:w="2852"/>
+        <w:gridCol w:w="1676"/>
+        <w:gridCol w:w="3219"/>
+      </w:tblGrid>
+      <w:tr>
+        <w:trPr>
+          <w:trHeight w:val="553"/>
+        </w:trPr>
+        <w:tc>
+          <w:tcPr>
+            <w:tcW w:w="1896" w:type="dxa"/>
+          </w:tcPr>
+          <w:p>
+            <w:r>
+              <w:t>VARIABLE</w:t>
+            </w:r>
+          </w:p>
+        </w:tc>
+        <w:tc>
+          <w:tcPr>
+            <w:tcW w:w="2852" w:type="dxa"/>
+          </w:tcPr>
+          <w:p>
+            <w:r>
+              <w:t>CLASE DE EQUIVALENCIA</w:t>
+            </w:r>
+          </w:p>
+        </w:tc>
+        <w:tc>
+          <w:tcPr>
+            <w:tcW w:w="1676" w:type="dxa"/>
+          </w:tcPr>
+          <w:p>
+            <w:r>
+              <w:t>ESTADO</w:t>
+            </w:r>
+          </w:p>
+        </w:tc>
+        <w:tc>
+          <w:tcPr>
+            <w:tcW w:w="3219" w:type="dxa"/>
+          </w:tcPr>
+          <w:p>
+            <w:r>
+              <w:t>REPRESENTANTE</w:t>
+            </w:r>
+          </w:p>
+        </w:tc>
+      </w:tr>
+      <w:tr>
+        <w:trPr>
+          <w:trHeight w:val="825"/>
+        </w:trPr>
+        <w:tc>
+          <w:tcPr>
+            <w:tcW w:w="1896" w:type="dxa"/>
+            <w:vMerge w:val="restart"/>
+          </w:tcPr>
+          <w:p>
+            <w:pPr>
+              <w:pStyle w:val="Sinespaciado"/>
+            </w:pPr>
+            <w:r>
+              <w:t>nombre</w:t>
+            </w:r>
+          </w:p>
+        </w:tc>
+        <w:tc>
+          <w:tcPr>
+            <w:tcW w:w="2852" w:type="dxa"/>
+          </w:tcPr>
+          <w:p>
+            <w:pPr>
+              <w:pStyle w:val="Sinespaciado"/>
+            </w:pPr>
+            <w:r>
+              <w:t xml:space="preserve">EC1: nombre </w:t>
+            </w:r>
+            <w:r>
+              <w:t>en caracteres alfanuméricos</w:t>
+            </w:r>
+            <w:r>
+              <w:br/>
+            </w:r>
+          </w:p>
+        </w:tc>
+        <w:tc>
+          <w:tcPr>
+            <w:tcW w:w="1676" w:type="dxa"/>
+          </w:tcPr>
+          <w:p>
+            <w:r>
+              <w:t>Válido</w:t>
+            </w:r>
+          </w:p>
+        </w:tc>
+        <w:tc>
+          <w:tcPr>
+            <w:tcW w:w="3219" w:type="dxa"/>
+          </w:tcPr>
+          <w:p>
+            <w:r>
+              <w:t>Tela Satín</w:t>
+            </w:r>
+          </w:p>
+        </w:tc>
+      </w:tr>
+      <w:tr>
+        <w:trPr>
+          <w:trHeight w:val="281"/>
+        </w:trPr>
+        <w:tc>
+          <w:tcPr>
+            <w:tcW w:w="1896" w:type="dxa"/>
+            <w:vMerge/>
+          </w:tcPr>
+          <w:p>
+            <w:pPr>
+              <w:pStyle w:val="Sinespaciado"/>
+            </w:pPr>
+          </w:p>
+        </w:tc>
+        <w:tc>
+          <w:tcPr>
+            <w:tcW w:w="2852" w:type="dxa"/>
+          </w:tcPr>
+          <w:p>
+            <w:pPr>
+              <w:pStyle w:val="Sinespaciado"/>
+            </w:pPr>
+            <w:r>
+              <w:t>EC2: nombre en blanco</w:t>
+            </w:r>
+            <w:r>
+              <w:br/>
+            </w:r>
+          </w:p>
+        </w:tc>
+        <w:tc>
+          <w:tcPr>
+            <w:tcW w:w="1676" w:type="dxa"/>
+          </w:tcPr>
+          <w:p>
+            <w:r>
+              <w:t>No válido</w:t>
+            </w:r>
+          </w:p>
+        </w:tc>
+        <w:tc>
+          <w:tcPr>
+            <w:tcW w:w="3219" w:type="dxa"/>
+          </w:tcPr>
+          <w:p>
+            <w:r>
+              <w:t>-------</w:t>
+            </w:r>
+          </w:p>
+        </w:tc>
+      </w:tr>
+      <w:tr>
+        <w:trPr>
+          <w:trHeight w:val="281"/>
+        </w:trPr>
+        <w:tc>
+          <w:tcPr>
+            <w:tcW w:w="1896" w:type="dxa"/>
+            <w:vMerge/>
+          </w:tcPr>
+          <w:p>
+            <w:pPr>
+              <w:pStyle w:val="Sinespaciado"/>
+            </w:pPr>
+          </w:p>
+        </w:tc>
+        <w:tc>
+          <w:tcPr>
+            <w:tcW w:w="2852" w:type="dxa"/>
+          </w:tcPr>
+          <w:p>
+            <w:pPr>
+              <w:pStyle w:val="Sinespaciado"/>
+            </w:pPr>
+            <w:r>
+              <w:t xml:space="preserve">EC3: </w:t>
+            </w:r>
+            <w:proofErr w:type="spellStart"/>
+            <w:r>
+              <w:t>query</w:t>
+            </w:r>
+            <w:proofErr w:type="spellEnd"/>
+            <w:r>
+              <w:t>(‘nombre</w:t>
+            </w:r>
+            <w:proofErr w:type="gramStart"/>
+            <w:r>
+              <w:t>) !</w:t>
+            </w:r>
+            <w:proofErr w:type="gramEnd"/>
+            <w:r>
+              <w:t>= nombre</w:t>
+            </w:r>
+            <w:r>
+              <w:br/>
+              <w:t>nombre se encuentra en la base de datos</w:t>
+            </w:r>
+          </w:p>
+        </w:tc>
+        <w:tc>
+          <w:tcPr>
+            <w:tcW w:w="1676" w:type="dxa"/>
+          </w:tcPr>
+          <w:p>
+            <w:r>
+              <w:t>No válido</w:t>
+            </w:r>
+          </w:p>
+        </w:tc>
+        <w:tc>
+          <w:tcPr>
+            <w:tcW w:w="3219" w:type="dxa"/>
+          </w:tcPr>
+          <w:p>
+            <w:r>
+              <w:t>Tela Satín</w:t>
+            </w:r>
+          </w:p>
+        </w:tc>
+      </w:tr>
+      <w:tr>
+        <w:trPr>
+          <w:trHeight w:val="281"/>
+        </w:trPr>
+        <w:tc>
+          <w:tcPr>
+            <w:tcW w:w="1896" w:type="dxa"/>
+            <w:vMerge w:val="restart"/>
+          </w:tcPr>
+          <w:p>
+            <w:pPr>
+              <w:pStyle w:val="Sinespaciado"/>
+            </w:pPr>
+            <w:r>
+              <w:t>cantidad</w:t>
+            </w:r>
+          </w:p>
+        </w:tc>
+        <w:tc>
+          <w:tcPr>
+            <w:tcW w:w="2852" w:type="dxa"/>
+          </w:tcPr>
+          <w:p>
+            <w:pPr>
+              <w:pStyle w:val="Sinespaciado"/>
+            </w:pPr>
+            <w:r>
+              <w:t>EC1: cantidad en caracteres numéricos</w:t>
+            </w:r>
+          </w:p>
+        </w:tc>
+        <w:tc>
+          <w:tcPr>
+            <w:tcW w:w="1676" w:type="dxa"/>
+          </w:tcPr>
+          <w:p>
+            <w:r>
+              <w:t>Válido</w:t>
+            </w:r>
+          </w:p>
+        </w:tc>
+        <w:tc>
+          <w:tcPr>
+            <w:tcW w:w="3219" w:type="dxa"/>
+          </w:tcPr>
+          <w:p>
+            <w:r>
+              <w:t>1</w:t>
+            </w:r>
+          </w:p>
+        </w:tc>
+      </w:tr>
+      <w:tr>
+        <w:trPr>
+          <w:trHeight w:val="281"/>
+        </w:trPr>
+        <w:tc>
+          <w:tcPr>
+            <w:tcW w:w="1896" w:type="dxa"/>
+            <w:vMerge/>
+          </w:tcPr>
+          <w:p>
+            <w:pPr>
+              <w:pStyle w:val="Sinespaciado"/>
+            </w:pPr>
+          </w:p>
+        </w:tc>
+        <w:tc>
+          <w:tcPr>
+            <w:tcW w:w="2852" w:type="dxa"/>
+          </w:tcPr>
+          <w:p>
+            <w:pPr>
+              <w:pStyle w:val="Sinespaciado"/>
+            </w:pPr>
+            <w:r>
+              <w:t>EC2: cantidad con caracteres alfabéticos, especiales</w:t>
+            </w:r>
+          </w:p>
+        </w:tc>
+        <w:tc>
+          <w:tcPr>
+            <w:tcW w:w="1676" w:type="dxa"/>
+          </w:tcPr>
+          <w:p>
+            <w:r>
+              <w:t>No válido</w:t>
+            </w:r>
+          </w:p>
+        </w:tc>
+        <w:tc>
+          <w:tcPr>
+            <w:tcW w:w="3219" w:type="dxa"/>
+          </w:tcPr>
+          <w:p>
+            <w:r>
+              <w:t>Uno, #2…</w:t>
+            </w:r>
+          </w:p>
+        </w:tc>
+      </w:tr>
+      <w:tr>
+        <w:trPr>
+          <w:trHeight w:val="281"/>
+        </w:trPr>
+        <w:tc>
+          <w:tcPr>
+            <w:tcW w:w="1896" w:type="dxa"/>
+            <w:vMerge/>
+          </w:tcPr>
+          <w:p>
+            <w:pPr>
+              <w:pStyle w:val="Sinespaciado"/>
+            </w:pPr>
+          </w:p>
+        </w:tc>
+        <w:tc>
+          <w:tcPr>
+            <w:tcW w:w="2852" w:type="dxa"/>
+          </w:tcPr>
+          <w:p>
+            <w:pPr>
+              <w:pStyle w:val="Sinespaciado"/>
+            </w:pPr>
+            <w:r>
+              <w:t>EC3: cantidad en blanco</w:t>
+            </w:r>
+          </w:p>
+        </w:tc>
+        <w:tc>
+          <w:tcPr>
+            <w:tcW w:w="1676" w:type="dxa"/>
+          </w:tcPr>
+          <w:p>
+            <w:r>
+              <w:t>No válido</w:t>
+            </w:r>
+          </w:p>
+        </w:tc>
+        <w:tc>
+          <w:tcPr>
+            <w:tcW w:w="3219" w:type="dxa"/>
+          </w:tcPr>
+          <w:p>
+            <w:r>
+              <w:t>--------</w:t>
+            </w:r>
+          </w:p>
+        </w:tc>
+      </w:tr>
+      <w:tr>
+        <w:trPr>
+          <w:trHeight w:val="281"/>
+        </w:trPr>
+        <w:tc>
+          <w:tcPr>
+            <w:tcW w:w="1896" w:type="dxa"/>
+            <w:vMerge/>
+          </w:tcPr>
+          <w:p>
+            <w:pPr>
+              <w:pStyle w:val="Sinespaciado"/>
+            </w:pPr>
+          </w:p>
+        </w:tc>
+        <w:tc>
+          <w:tcPr>
+            <w:tcW w:w="2852" w:type="dxa"/>
+          </w:tcPr>
+          <w:p>
+            <w:pPr>
+              <w:pStyle w:val="Sinespaciado"/>
+            </w:pPr>
+            <w:r>
+              <w:t>EC4: cantidad == 0</w:t>
+            </w:r>
+          </w:p>
+        </w:tc>
+        <w:tc>
+          <w:tcPr>
+            <w:tcW w:w="1676" w:type="dxa"/>
+          </w:tcPr>
+          <w:p>
+            <w:r>
+              <w:t>No válido</w:t>
+            </w:r>
+          </w:p>
+        </w:tc>
+        <w:tc>
+          <w:tcPr>
+            <w:tcW w:w="3219" w:type="dxa"/>
+          </w:tcPr>
+          <w:p>
+            <w:r>
+              <w:t>0</w:t>
+            </w:r>
+          </w:p>
+        </w:tc>
+      </w:tr>
+      <w:tr>
+        <w:trPr>
+          <w:trHeight w:val="281"/>
+        </w:trPr>
+        <w:tc>
+          <w:tcPr>
+            <w:tcW w:w="1896" w:type="dxa"/>
+            <w:vMerge w:val="restart"/>
+          </w:tcPr>
+          <w:p>
+            <w:pPr>
+              <w:pStyle w:val="Sinespaciado"/>
+            </w:pPr>
+            <w:r>
+              <w:t>precio</w:t>
+            </w:r>
+          </w:p>
+        </w:tc>
+        <w:tc>
+          <w:tcPr>
+            <w:tcW w:w="2852" w:type="dxa"/>
+          </w:tcPr>
+          <w:p>
+            <w:pPr>
+              <w:pStyle w:val="Sinespaciado"/>
+            </w:pPr>
+            <w:r>
+              <w:t>EC1: precio en caracteres numéricos flotantes</w:t>
+            </w:r>
+          </w:p>
+        </w:tc>
+        <w:tc>
+          <w:tcPr>
+            <w:tcW w:w="1676" w:type="dxa"/>
+          </w:tcPr>
+          <w:p>
+            <w:r>
+              <w:t>Válido</w:t>
+            </w:r>
+          </w:p>
+        </w:tc>
+        <w:tc>
+          <w:tcPr>
+            <w:tcW w:w="3219" w:type="dxa"/>
+          </w:tcPr>
+          <w:p>
+            <w:r>
+              <w:t>10.50</w:t>
+            </w:r>
+          </w:p>
+        </w:tc>
+      </w:tr>
+      <w:tr>
+        <w:trPr>
+          <w:trHeight w:val="281"/>
+        </w:trPr>
+        <w:tc>
+          <w:tcPr>
+            <w:tcW w:w="1896" w:type="dxa"/>
+            <w:vMerge/>
+          </w:tcPr>
+          <w:p>
+            <w:pPr>
+              <w:pStyle w:val="Sinespaciado"/>
+            </w:pPr>
+          </w:p>
+        </w:tc>
+        <w:tc>
+          <w:tcPr>
+            <w:tcW w:w="2852" w:type="dxa"/>
+          </w:tcPr>
+          <w:p>
+            <w:pPr>
+              <w:pStyle w:val="Sinespaciado"/>
+            </w:pPr>
+            <w:r>
+              <w:t>EC2: precio en caracteres alfabéticos y especiales</w:t>
+            </w:r>
+          </w:p>
+        </w:tc>
+        <w:tc>
+          <w:tcPr>
+            <w:tcW w:w="1676" w:type="dxa"/>
+          </w:tcPr>
+          <w:p>
+            <w:r>
+              <w:t>No válido</w:t>
+            </w:r>
+          </w:p>
+        </w:tc>
+        <w:tc>
+          <w:tcPr>
+            <w:tcW w:w="3219" w:type="dxa"/>
+          </w:tcPr>
+          <w:p>
+            <w:r>
+              <w:t>$10.50</w:t>
+            </w:r>
+          </w:p>
+        </w:tc>
+      </w:tr>
+      <w:tr>
+        <w:trPr>
+          <w:trHeight w:val="281"/>
+        </w:trPr>
+        <w:tc>
+          <w:tcPr>
+            <w:tcW w:w="1896" w:type="dxa"/>
+            <w:vMerge/>
+          </w:tcPr>
+          <w:p>
+            <w:pPr>
+              <w:pStyle w:val="Sinespaciado"/>
+            </w:pPr>
+          </w:p>
+        </w:tc>
+        <w:tc>
+          <w:tcPr>
+            <w:tcW w:w="2852" w:type="dxa"/>
+          </w:tcPr>
+          <w:p>
+            <w:pPr>
+              <w:pStyle w:val="Sinespaciado"/>
+            </w:pPr>
+            <w:r>
+              <w:t>EC3: precio en blanco</w:t>
+            </w:r>
+          </w:p>
+        </w:tc>
+        <w:tc>
+          <w:tcPr>
+            <w:tcW w:w="1676" w:type="dxa"/>
+          </w:tcPr>
+          <w:p>
+            <w:r>
+              <w:t>No válido</w:t>
+            </w:r>
+          </w:p>
+        </w:tc>
+        <w:tc>
+          <w:tcPr>
+            <w:tcW w:w="3219" w:type="dxa"/>
+          </w:tcPr>
+          <w:p>
+            <w:r>
+              <w:t>--------</w:t>
+            </w:r>
+          </w:p>
+        </w:tc>
+      </w:tr>
+      <w:tr>
+        <w:trPr>
+          <w:trHeight w:val="281"/>
+        </w:trPr>
+        <w:tc>
+          <w:tcPr>
+            <w:tcW w:w="1896" w:type="dxa"/>
+            <w:vMerge/>
+          </w:tcPr>
+          <w:p>
+            <w:pPr>
+              <w:pStyle w:val="Sinespaciado"/>
+            </w:pPr>
+          </w:p>
+        </w:tc>
+        <w:tc>
+          <w:tcPr>
+            <w:tcW w:w="2852" w:type="dxa"/>
+          </w:tcPr>
+          <w:p>
+            <w:pPr>
+              <w:pStyle w:val="Sinespaciado"/>
+            </w:pPr>
+            <w:r>
+              <w:t>EC4: precio == 0.0</w:t>
+            </w:r>
+          </w:p>
+        </w:tc>
+        <w:tc>
+          <w:tcPr>
+            <w:tcW w:w="1676" w:type="dxa"/>
+          </w:tcPr>
+          <w:p>
+            <w:r>
+              <w:t>No válido</w:t>
+            </w:r>
+          </w:p>
+        </w:tc>
+        <w:tc>
+          <w:tcPr>
+            <w:tcW w:w="3219" w:type="dxa"/>
+          </w:tcPr>
+          <w:p>
+            <w:r>
+              <w:t>0.0</w:t>
+            </w:r>
+          </w:p>
+        </w:tc>
+      </w:tr>
+    </w:tbl>
+    <w:p>
+      <w:pPr>
+        <w:rPr>
+          <w:rFonts w:cs="Times New Roman"/>
+          <w:b/>
+          <w:bCs/>
+          <w:szCs w:val="24"/>
+        </w:rPr>
+      </w:pPr>
+    </w:p>
+    <w:p>
+      <w:pPr>
+        <w:rPr>
+          <w:rFonts w:cs="Times New Roman"/>
+          <w:b/>
+          <w:bCs/>
+          <w:szCs w:val="24"/>
+        </w:rPr>
+      </w:pPr>
+      <w:r>
+        <w:rPr>
+          <w:rFonts w:cs="Times New Roman"/>
+          <w:b/>
+          <w:bCs/>
+          <w:szCs w:val="24"/>
+        </w:rPr>
+        <w:lastRenderedPageBreak/>
+        <w:t>INTERFAZ INGRESO DE MATERIAL</w:t>
+      </w:r>
+    </w:p>
+    <w:p>
+      <w:pPr>
+        <w:jc w:val="center"/>
+        <w:rPr>
+          <w:rFonts w:cs="Times New Roman"/>
+          <w:b/>
+          <w:bCs/>
+          <w:szCs w:val="24"/>
+        </w:rPr>
+      </w:pPr>
+      <w:r>
+        <w:rPr>
+          <w:noProof/>
+        </w:rPr>
+        <w:drawing>
+          <wp:inline distT="0" distB="0" distL="0" distR="0" wp14:anchorId="7D5ECE74" wp14:editId="5C1E415D">
+            <wp:extent cx="3945467" cy="2198679"/>
+            <wp:effectExtent l="0" t="0" r="0" b="0"/>
+            <wp:docPr id="1867526272" name="Imagen 1"/>
+            <wp:cNvGraphicFramePr>
+              <a:graphicFrameLocks xmlns:a="http://schemas.openxmlformats.org/drawingml/2006/main" noChangeAspect="1"/>
+            </wp:cNvGraphicFramePr>
+            <a:graphic xmlns:a="http://schemas.openxmlformats.org/drawingml/2006/main">
+              <a:graphicData uri="http://schemas.openxmlformats.org/drawingml/2006/picture">
+                <pic:pic xmlns:pic="http://schemas.openxmlformats.org/drawingml/2006/picture">
+                  <pic:nvPicPr>
+                    <pic:cNvPr id="0" name="Picture 1"/>
+                    <pic:cNvPicPr>
+                      <a:picLocks noChangeAspect="1" noChangeArrowheads="1"/>
+                    </pic:cNvPicPr>
+                  </pic:nvPicPr>
+                  <pic:blipFill>
+                    <a:blip r:embed="rId23" cstate="print">
+                      <a:extLst>
+                        <a:ext uri="{28A0092B-C50C-407E-A947-70E740481C1C}">
+                          <a14:useLocalDpi xmlns:a14="http://schemas.microsoft.com/office/drawing/2010/main" val="0"/>
+                        </a:ext>
+                      </a:extLst>
+                    </a:blip>
+                    <a:srcRect/>
+                    <a:stretch>
+                      <a:fillRect/>
+                    </a:stretch>
+                  </pic:blipFill>
+                  <pic:spPr bwMode="auto">
+                    <a:xfrm>
+                      <a:off x="0" y="0"/>
+                      <a:ext cx="3949521" cy="2200938"/>
+                    </a:xfrm>
+                    <a:prstGeom prst="rect">
+                      <a:avLst/>
+                    </a:prstGeom>
+                    <a:noFill/>
+                    <a:ln>
+                      <a:noFill/>
+                    </a:ln>
+                  </pic:spPr>
+                </pic:pic>
+              </a:graphicData>
+            </a:graphic>
+          </wp:inline>
+        </w:drawing>
+      </w:r>
+    </w:p>
+    <w:p>
+      <w:pPr>
+        <w:rPr>
+          <w:rFonts w:cs="Times New Roman"/>
+          <w:szCs w:val="24"/>
+        </w:rPr>
+      </w:pPr>
+      <w:r>
+        <w:rPr>
+          <w:rFonts w:cs="Times New Roman"/>
+          <w:szCs w:val="24"/>
+        </w:rPr>
+        <w:t>Campos vacíos</w:t>
+      </w:r>
+    </w:p>
+    <w:p>
+      <w:pPr>
+        <w:jc w:val="center"/>
+        <w:rPr>
+          <w:rFonts w:cs="Times New Roman"/>
+          <w:b/>
+          <w:bCs/>
+          <w:szCs w:val="24"/>
+        </w:rPr>
+      </w:pPr>
+      <w:r>
+        <w:rPr>
+          <w:noProof/>
+        </w:rPr>
+        <w:drawing>
+          <wp:inline distT="0" distB="0" distL="0" distR="0" wp14:anchorId="1A2AC4F7" wp14:editId="45BC192A">
+            <wp:extent cx="3979334" cy="2604536"/>
+            <wp:effectExtent l="0" t="0" r="2540" b="5715"/>
+            <wp:docPr id="550619179" name="Imagen 2"/>
+            <wp:cNvGraphicFramePr>
+              <a:graphicFrameLocks xmlns:a="http://schemas.openxmlformats.org/drawingml/2006/main" noChangeAspect="1"/>
+            </wp:cNvGraphicFramePr>
+            <a:graphic xmlns:a="http://schemas.openxmlformats.org/drawingml/2006/main">
+              <a:graphicData uri="http://schemas.openxmlformats.org/drawingml/2006/picture">
+                <pic:pic xmlns:pic="http://schemas.openxmlformats.org/drawingml/2006/picture">
+                  <pic:nvPicPr>
+                    <pic:cNvPr id="0" name="Picture 3"/>
+                    <pic:cNvPicPr>
+                      <a:picLocks noChangeAspect="1" noChangeArrowheads="1"/>
+                    </pic:cNvPicPr>
+                  </pic:nvPicPr>
+                  <pic:blipFill>
+                    <a:blip r:embed="rId24" cstate="print">
+                      <a:extLst>
+                        <a:ext uri="{28A0092B-C50C-407E-A947-70E740481C1C}">
+                          <a14:useLocalDpi xmlns:a14="http://schemas.microsoft.com/office/drawing/2010/main" val="0"/>
+                        </a:ext>
+                      </a:extLst>
+                    </a:blip>
+                    <a:srcRect/>
+                    <a:stretch>
+                      <a:fillRect/>
+                    </a:stretch>
+                  </pic:blipFill>
+                  <pic:spPr bwMode="auto">
+                    <a:xfrm>
+                      <a:off x="0" y="0"/>
+                      <a:ext cx="3984675" cy="2608032"/>
+                    </a:xfrm>
+                    <a:prstGeom prst="rect">
+                      <a:avLst/>
+                    </a:prstGeom>
+                    <a:noFill/>
+                    <a:ln>
+                      <a:noFill/>
+                    </a:ln>
+                  </pic:spPr>
+                </pic:pic>
+              </a:graphicData>
+            </a:graphic>
+          </wp:inline>
+        </w:drawing>
+      </w:r>
+    </w:p>
+    <w:p>
+      <w:pPr>
+        <w:jc w:val="center"/>
+        <w:rPr>
+          <w:rFonts w:cs="Times New Roman"/>
+          <w:b/>
+          <w:bCs/>
+          <w:szCs w:val="24"/>
+        </w:rPr>
+      </w:pPr>
+      <w:r>
+        <w:rPr>
+          <w:noProof/>
+        </w:rPr>
+        <w:drawing>
+          <wp:inline distT="0" distB="0" distL="0" distR="0" wp14:anchorId="5426631F" wp14:editId="001521BE">
+            <wp:extent cx="4030133" cy="1458697"/>
+            <wp:effectExtent l="0" t="0" r="8890" b="8255"/>
+            <wp:docPr id="2076482192" name="Imagen 3"/>
+            <wp:cNvGraphicFramePr>
+              <a:graphicFrameLocks xmlns:a="http://schemas.openxmlformats.org/drawingml/2006/main" noChangeAspect="1"/>
+            </wp:cNvGraphicFramePr>
+            <a:graphic xmlns:a="http://schemas.openxmlformats.org/drawingml/2006/main">
+              <a:graphicData uri="http://schemas.openxmlformats.org/drawingml/2006/picture">
+                <pic:pic xmlns:pic="http://schemas.openxmlformats.org/drawingml/2006/picture">
+                  <pic:nvPicPr>
+                    <pic:cNvPr id="0" name="Picture 5"/>
+                    <pic:cNvPicPr>
+                      <a:picLocks noChangeAspect="1" noChangeArrowheads="1"/>
+                    </pic:cNvPicPr>
+                  </pic:nvPicPr>
+                  <pic:blipFill>
+                    <a:blip r:embed="rId25" cstate="print">
+                      <a:extLst>
+                        <a:ext uri="{28A0092B-C50C-407E-A947-70E740481C1C}">
+                          <a14:useLocalDpi xmlns:a14="http://schemas.microsoft.com/office/drawing/2010/main" val="0"/>
+                        </a:ext>
+                      </a:extLst>
+                    </a:blip>
+                    <a:srcRect/>
+                    <a:stretch>
+                      <a:fillRect/>
+                    </a:stretch>
+                  </pic:blipFill>
+                  <pic:spPr bwMode="auto">
+                    <a:xfrm>
+                      <a:off x="0" y="0"/>
+                      <a:ext cx="4052563" cy="1466816"/>
+                    </a:xfrm>
+                    <a:prstGeom prst="rect">
+                      <a:avLst/>
+                    </a:prstGeom>
+                    <a:noFill/>
+                    <a:ln>
+                      <a:noFill/>
+                    </a:ln>
+                  </pic:spPr>
+                </pic:pic>
+              </a:graphicData>
+            </a:graphic>
+          </wp:inline>
+        </w:drawing>
+      </w:r>
+    </w:p>
+    <w:p>
+      <w:pPr>
+        <w:rPr>
+          <w:rFonts w:cs="Times New Roman"/>
+          <w:b/>
+          <w:bCs/>
+          <w:szCs w:val="24"/>
+        </w:rPr>
+      </w:pPr>
+    </w:p>
+    <w:p>
+      <w:pPr>
+        <w:rPr>
+          <w:rFonts w:cs="Times New Roman"/>
+          <w:b/>
+          <w:bCs/>
+          <w:szCs w:val="24"/>
+        </w:rPr>
+      </w:pPr>
+      <w:r>
+        <w:rPr>
+          <w:rFonts w:cs="Times New Roman"/>
+          <w:b/>
+          <w:bCs/>
+          <w:szCs w:val="24"/>
+        </w:rPr>
+        <w:t>INVENTARIO DE PRODUCTOS</w:t>
+      </w:r>
+    </w:p>
+    <w:p>
+      <w:pPr>
+        <w:rPr>
+          <w:rFonts w:cs="Times New Roman"/>
+          <w:szCs w:val="24"/>
+        </w:rPr>
+      </w:pPr>
+      <w:r>
+        <w:rPr>
+          <w:rFonts w:cs="Times New Roman"/>
+          <w:szCs w:val="24"/>
+        </w:rPr>
+        <w:t>PARTICIÓN DE CLASES EQUIVALENTES</w:t>
+      </w:r>
+    </w:p>
+    <w:tbl>
+      <w:tblPr>
+        <w:tblStyle w:val="Tablaconcuadrcula"/>
+        <w:tblW w:w="9643" w:type="dxa"/>
+        <w:tblLook w:val="04A0" w:firstRow="1" w:lastRow="0" w:firstColumn="1" w:lastColumn="0" w:noHBand="0" w:noVBand="1"/>
+      </w:tblPr>
+      <w:tblGrid>
+        <w:gridCol w:w="1936"/>
+        <w:gridCol w:w="2838"/>
+        <w:gridCol w:w="1667"/>
+        <w:gridCol w:w="3202"/>
+      </w:tblGrid>
+      <w:tr>
+        <w:trPr>
+          <w:trHeight w:val="553"/>
+        </w:trPr>
+        <w:tc>
+          <w:tcPr>
+            <w:tcW w:w="1936" w:type="dxa"/>
+          </w:tcPr>
+          <w:p>
+            <w:r>
+              <w:t>VARIABLE</w:t>
+            </w:r>
+          </w:p>
+        </w:tc>
+        <w:tc>
+          <w:tcPr>
+            <w:tcW w:w="2838" w:type="dxa"/>
+          </w:tcPr>
+          <w:p>
+            <w:r>
+              <w:t>CLASE DE EQUIVALENCIA</w:t>
+            </w:r>
+          </w:p>
+        </w:tc>
+        <w:tc>
+          <w:tcPr>
+            <w:tcW w:w="1667" w:type="dxa"/>
+          </w:tcPr>
+          <w:p>
+            <w:r>
+              <w:t>ESTADO</w:t>
+            </w:r>
+          </w:p>
+        </w:tc>
+        <w:tc>
+          <w:tcPr>
+            <w:tcW w:w="3202" w:type="dxa"/>
+          </w:tcPr>
+          <w:p>
+            <w:r>
+              <w:t>REPRESENTANTE</w:t>
+            </w:r>
+          </w:p>
+        </w:tc>
+      </w:tr>
+      <w:tr>
+        <w:trPr>
+          <w:trHeight w:val="825"/>
+        </w:trPr>
+        <w:tc>
+          <w:tcPr>
+            <w:tcW w:w="1936" w:type="dxa"/>
+            <w:vMerge w:val="restart"/>
+          </w:tcPr>
+          <w:p>
+            <w:pPr>
+              <w:pStyle w:val="Sinespaciado"/>
+            </w:pPr>
+            <w:r>
+              <w:lastRenderedPageBreak/>
+              <w:t>nombre</w:t>
+            </w:r>
+          </w:p>
+        </w:tc>
+        <w:tc>
+          <w:tcPr>
+            <w:tcW w:w="2838" w:type="dxa"/>
+          </w:tcPr>
+          <w:p>
+            <w:pPr>
+              <w:pStyle w:val="Sinespaciado"/>
+            </w:pPr>
+            <w:r>
+              <w:t xml:space="preserve">EC1: nombre </w:t>
+            </w:r>
+            <w:r>
+              <w:t xml:space="preserve">en caracteres alfanuméricos </w:t>
+            </w:r>
+            <w:r>
+              <w:br/>
+            </w:r>
+          </w:p>
+        </w:tc>
+        <w:tc>
+          <w:tcPr>
+            <w:tcW w:w="1667" w:type="dxa"/>
+          </w:tcPr>
+          <w:p>
+            <w:r>
+              <w:t>Válido</w:t>
+            </w:r>
+          </w:p>
+        </w:tc>
+        <w:tc>
+          <w:tcPr>
+            <w:tcW w:w="3202" w:type="dxa"/>
+          </w:tcPr>
+          <w:p>
+            <w:r>
+              <w:t>Adorno navideño</w:t>
+            </w:r>
+          </w:p>
+        </w:tc>
+      </w:tr>
+      <w:tr>
+        <w:trPr>
+          <w:trHeight w:val="281"/>
+        </w:trPr>
+        <w:tc>
+          <w:tcPr>
+            <w:tcW w:w="1936" w:type="dxa"/>
+            <w:vMerge/>
+          </w:tcPr>
+          <w:p>
+            <w:pPr>
+              <w:pStyle w:val="Sinespaciado"/>
+            </w:pPr>
+          </w:p>
+        </w:tc>
+        <w:tc>
+          <w:tcPr>
+            <w:tcW w:w="2838" w:type="dxa"/>
+          </w:tcPr>
+          <w:p>
+            <w:pPr>
+              <w:pStyle w:val="Sinespaciado"/>
+            </w:pPr>
+            <w:r>
+              <w:t>EC2: nombre en blanco</w:t>
+            </w:r>
+            <w:r>
+              <w:br/>
+            </w:r>
+          </w:p>
+        </w:tc>
+        <w:tc>
+          <w:tcPr>
+            <w:tcW w:w="1667" w:type="dxa"/>
+          </w:tcPr>
+          <w:p>
+            <w:r>
+              <w:t>No válido</w:t>
+            </w:r>
+          </w:p>
+        </w:tc>
+        <w:tc>
+          <w:tcPr>
+            <w:tcW w:w="3202" w:type="dxa"/>
+          </w:tcPr>
+          <w:p>
+            <w:r>
+              <w:t>-------</w:t>
+            </w:r>
+          </w:p>
+        </w:tc>
+      </w:tr>
+      <w:tr>
+        <w:trPr>
+          <w:trHeight w:val="281"/>
+        </w:trPr>
+        <w:tc>
+          <w:tcPr>
+            <w:tcW w:w="1936" w:type="dxa"/>
+            <w:vMerge/>
+          </w:tcPr>
+          <w:p>
+            <w:pPr>
+              <w:pStyle w:val="Sinespaciado"/>
+            </w:pPr>
+          </w:p>
+        </w:tc>
+        <w:tc>
+          <w:tcPr>
+            <w:tcW w:w="2838" w:type="dxa"/>
+          </w:tcPr>
+          <w:p>
+            <w:pPr>
+              <w:pStyle w:val="Sinespaciado"/>
+            </w:pPr>
+            <w:r>
+              <w:t xml:space="preserve">EC3: </w:t>
+            </w:r>
+            <w:proofErr w:type="spellStart"/>
+            <w:r>
+              <w:t>query</w:t>
+            </w:r>
+            <w:proofErr w:type="spellEnd"/>
+            <w:r>
+              <w:t>(‘nombre</w:t>
+            </w:r>
+            <w:proofErr w:type="gramStart"/>
+            <w:r>
+              <w:t>) !</w:t>
+            </w:r>
+            <w:proofErr w:type="gramEnd"/>
+            <w:r>
+              <w:t>= nombre</w:t>
+            </w:r>
+            <w:r>
+              <w:br/>
+            </w:r>
+            <w:proofErr w:type="spellStart"/>
+            <w:r>
+              <w:t>nombre</w:t>
+            </w:r>
+            <w:proofErr w:type="spellEnd"/>
+            <w:r>
+              <w:t xml:space="preserve"> se encuentra en la base de datos</w:t>
+            </w:r>
+          </w:p>
+        </w:tc>
+        <w:tc>
+          <w:tcPr>
+            <w:tcW w:w="1667" w:type="dxa"/>
+          </w:tcPr>
+          <w:p>
+            <w:r>
+              <w:t>No válido</w:t>
+            </w:r>
+          </w:p>
+        </w:tc>
+        <w:tc>
+          <w:tcPr>
+            <w:tcW w:w="3202" w:type="dxa"/>
+          </w:tcPr>
+          <w:p>
+            <w:r>
+              <w:t>Adorno navideño</w:t>
+            </w:r>
+          </w:p>
+        </w:tc>
+      </w:tr>
+      <w:tr>
+        <w:trPr>
+          <w:trHeight w:val="281"/>
+        </w:trPr>
+        <w:tc>
+          <w:tcPr>
+            <w:tcW w:w="1936" w:type="dxa"/>
+          </w:tcPr>
+          <w:p>
+            <w:pPr>
+              <w:pStyle w:val="Sinespaciado"/>
+            </w:pPr>
+            <w:r>
+              <w:t>descripción</w:t>
+            </w:r>
+          </w:p>
+        </w:tc>
+        <w:tc>
+          <w:tcPr>
+            <w:tcW w:w="2838" w:type="dxa"/>
+          </w:tcPr>
+          <w:p>
+            <w:pPr>
+              <w:pStyle w:val="Sinespaciado"/>
+            </w:pPr>
+            <w:r>
+              <w:t>EC1: cantidad en caracteres alfanuméricos y caracteres especiales</w:t>
+            </w:r>
+          </w:p>
+        </w:tc>
+        <w:tc>
+          <w:tcPr>
+            <w:tcW w:w="1667" w:type="dxa"/>
+          </w:tcPr>
+          <w:p>
+            <w:r>
+              <w:t>Válido</w:t>
+            </w:r>
+          </w:p>
+        </w:tc>
+        <w:tc>
+          <w:tcPr>
+            <w:tcW w:w="3202" w:type="dxa"/>
+          </w:tcPr>
+          <w:p>
+            <w:r>
+              <w:t>Descripción de adorno navideño 12 %</w:t>
+            </w:r>
+          </w:p>
+        </w:tc>
+      </w:tr>
+      <w:tr>
+        <w:trPr>
+          <w:trHeight w:val="281"/>
+        </w:trPr>
+        <w:tc>
+          <w:tcPr>
+            <w:tcW w:w="1936" w:type="dxa"/>
+            <w:vMerge w:val="restart"/>
+          </w:tcPr>
+          <w:p>
+            <w:pPr>
+              <w:pStyle w:val="Sinespaciado"/>
+            </w:pPr>
+            <w:r>
+              <w:t>cantidad</w:t>
+            </w:r>
+          </w:p>
+        </w:tc>
+        <w:tc>
+          <w:tcPr>
+            <w:tcW w:w="2838" w:type="dxa"/>
+          </w:tcPr>
+          <w:p>
+            <w:pPr>
+              <w:pStyle w:val="Sinespaciado"/>
+            </w:pPr>
+            <w:r>
+              <w:t>EC1: cantidad en caracteres numéricos enteros</w:t>
+            </w:r>
+          </w:p>
+        </w:tc>
+        <w:tc>
+          <w:tcPr>
+            <w:tcW w:w="1667" w:type="dxa"/>
+          </w:tcPr>
+          <w:p>
+            <w:r>
+              <w:t>Válido</w:t>
+            </w:r>
+          </w:p>
+        </w:tc>
+        <w:tc>
+          <w:tcPr>
+            <w:tcW w:w="3202" w:type="dxa"/>
+          </w:tcPr>
+          <w:p>
+            <w:r>
+              <w:t>10</w:t>
+            </w:r>
+          </w:p>
+        </w:tc>
+      </w:tr>
+      <w:tr>
+        <w:trPr>
+          <w:trHeight w:val="281"/>
+        </w:trPr>
+        <w:tc>
+          <w:tcPr>
+            <w:tcW w:w="1936" w:type="dxa"/>
+            <w:vMerge/>
+          </w:tcPr>
+          <w:p>
+            <w:pPr>
+              <w:pStyle w:val="Sinespaciado"/>
+            </w:pPr>
+          </w:p>
+        </w:tc>
+        <w:tc>
+          <w:tcPr>
+            <w:tcW w:w="2838" w:type="dxa"/>
+          </w:tcPr>
+          <w:p>
+            <w:pPr>
+              <w:pStyle w:val="Sinespaciado"/>
+            </w:pPr>
+            <w:r>
+              <w:t>EC2: cantidad en caracteres alfabéticos y especiales</w:t>
+            </w:r>
+          </w:p>
+        </w:tc>
+        <w:tc>
+          <w:tcPr>
+            <w:tcW w:w="1667" w:type="dxa"/>
+          </w:tcPr>
+          <w:p>
+            <w:r>
+              <w:t>No válido</w:t>
+            </w:r>
+          </w:p>
+        </w:tc>
+        <w:tc>
+          <w:tcPr>
+            <w:tcW w:w="3202" w:type="dxa"/>
+          </w:tcPr>
+          <w:p>
+            <w:r>
+              <w:t>/10.50</w:t>
+            </w:r>
+          </w:p>
+        </w:tc>
+      </w:tr>
+      <w:tr>
+        <w:trPr>
+          <w:trHeight w:val="281"/>
+        </w:trPr>
+        <w:tc>
+          <w:tcPr>
+            <w:tcW w:w="1936" w:type="dxa"/>
+            <w:vMerge/>
+          </w:tcPr>
+          <w:p>
+            <w:pPr>
+              <w:pStyle w:val="Sinespaciado"/>
+            </w:pPr>
+          </w:p>
+        </w:tc>
+        <w:tc>
+          <w:tcPr>
+            <w:tcW w:w="2838" w:type="dxa"/>
+          </w:tcPr>
+          <w:p>
+            <w:pPr>
+              <w:pStyle w:val="Sinespaciado"/>
+            </w:pPr>
+            <w:r>
+              <w:t>EC3: cantidad en blanco</w:t>
+            </w:r>
+          </w:p>
+        </w:tc>
+        <w:tc>
+          <w:tcPr>
+            <w:tcW w:w="1667" w:type="dxa"/>
+          </w:tcPr>
+          <w:p>
+            <w:r>
+              <w:t>No válido</w:t>
+            </w:r>
+          </w:p>
+        </w:tc>
+        <w:tc>
+          <w:tcPr>
+            <w:tcW w:w="3202" w:type="dxa"/>
+          </w:tcPr>
+          <w:p>
+            <w:r>
+              <w:t>--------</w:t>
+            </w:r>
+          </w:p>
+        </w:tc>
+      </w:tr>
+      <w:tr>
+        <w:trPr>
+          <w:trHeight w:val="281"/>
+        </w:trPr>
+        <w:tc>
+          <w:tcPr>
+            <w:tcW w:w="1936" w:type="dxa"/>
+            <w:vMerge w:val="restart"/>
+          </w:tcPr>
+          <w:p>
+            <w:pPr>
+              <w:pStyle w:val="Sinespaciado"/>
+            </w:pPr>
+            <w:proofErr w:type="spellStart"/>
+            <w:r>
+              <w:t>horas_de_trabajo</w:t>
+            </w:r>
+            <w:proofErr w:type="spellEnd"/>
+          </w:p>
+        </w:tc>
+        <w:tc>
+          <w:tcPr>
+            <w:tcW w:w="2838" w:type="dxa"/>
+          </w:tcPr>
+          <w:p>
+            <w:pPr>
+              <w:pStyle w:val="Sinespaciado"/>
+            </w:pPr>
+            <w:r>
+              <w:t>EC1: horas de trabajo en caracteres numéricos enteros</w:t>
+            </w:r>
+          </w:p>
+        </w:tc>
+        <w:tc>
+          <w:tcPr>
+            <w:tcW w:w="1667" w:type="dxa"/>
+          </w:tcPr>
+          <w:p>
+            <w:r>
+              <w:t>Válido</w:t>
+            </w:r>
+          </w:p>
+        </w:tc>
+        <w:tc>
+          <w:tcPr>
+            <w:tcW w:w="3202" w:type="dxa"/>
+          </w:tcPr>
+          <w:p>
+            <w:r>
+              <w:t>2</w:t>
+            </w:r>
+          </w:p>
+        </w:tc>
+      </w:tr>
+      <w:tr>
+        <w:trPr>
+          <w:trHeight w:val="281"/>
+        </w:trPr>
+        <w:tc>
+          <w:tcPr>
+            <w:tcW w:w="1936" w:type="dxa"/>
+            <w:vMerge/>
+          </w:tcPr>
+          <w:p>
+            <w:pPr>
+              <w:pStyle w:val="Sinespaciado"/>
+            </w:pPr>
+          </w:p>
+        </w:tc>
+        <w:tc>
+          <w:tcPr>
+            <w:tcW w:w="2838" w:type="dxa"/>
+          </w:tcPr>
+          <w:p>
+            <w:pPr>
+              <w:pStyle w:val="Sinespaciado"/>
+            </w:pPr>
+            <w:r>
+              <w:t>EC2: horas de trabajo en caracteres alfabéticos y especiales</w:t>
+            </w:r>
+          </w:p>
+        </w:tc>
+        <w:tc>
+          <w:tcPr>
+            <w:tcW w:w="1667" w:type="dxa"/>
+          </w:tcPr>
+          <w:p>
+            <w:r>
+              <w:t>No válido</w:t>
+            </w:r>
+          </w:p>
+        </w:tc>
+        <w:tc>
+          <w:tcPr>
+            <w:tcW w:w="3202" w:type="dxa"/>
+          </w:tcPr>
+          <w:p>
+            <w:r>
+              <w:t>/2.5</w:t>
+            </w:r>
+          </w:p>
+        </w:tc>
+      </w:tr>
+      <w:tr>
+        <w:trPr>
+          <w:trHeight w:val="281"/>
+        </w:trPr>
+        <w:tc>
+          <w:tcPr>
+            <w:tcW w:w="1936" w:type="dxa"/>
+            <w:vMerge/>
+          </w:tcPr>
+          <w:p>
+            <w:pPr>
+              <w:pStyle w:val="Sinespaciado"/>
+            </w:pPr>
+          </w:p>
+        </w:tc>
+        <w:tc>
+          <w:tcPr>
+            <w:tcW w:w="2838" w:type="dxa"/>
+          </w:tcPr>
+          <w:p>
+            <w:pPr>
+              <w:pStyle w:val="Sinespaciado"/>
+            </w:pPr>
+            <w:r>
+              <w:t>EC3: horas de trabajo en blanco</w:t>
+            </w:r>
+          </w:p>
+        </w:tc>
+        <w:tc>
+          <w:tcPr>
+            <w:tcW w:w="1667" w:type="dxa"/>
+          </w:tcPr>
+          <w:p>
+            <w:r>
+              <w:t>No válido</w:t>
+            </w:r>
+          </w:p>
+        </w:tc>
+        <w:tc>
+          <w:tcPr>
+            <w:tcW w:w="3202" w:type="dxa"/>
+          </w:tcPr>
+          <w:p>
+            <w:r>
+              <w:t>--------</w:t>
+            </w:r>
+          </w:p>
+        </w:tc>
+      </w:tr>
+      <w:tr>
+        <w:trPr>
+          <w:trHeight w:val="281"/>
+        </w:trPr>
+        <w:tc>
+          <w:tcPr>
+            <w:tcW w:w="1936" w:type="dxa"/>
+          </w:tcPr>
+          <w:p>
+            <w:pPr>
+              <w:pStyle w:val="Sinespaciado"/>
+            </w:pPr>
+            <w:proofErr w:type="spellStart"/>
+            <w:r>
+              <w:t>lista_materiales</w:t>
+            </w:r>
+            <w:proofErr w:type="spellEnd"/>
+          </w:p>
+        </w:tc>
+        <w:tc>
+          <w:tcPr>
+            <w:tcW w:w="2838" w:type="dxa"/>
+          </w:tcPr>
+          <w:p>
+            <w:pPr>
+              <w:pStyle w:val="Sinespaciado"/>
+            </w:pPr>
+            <w:r>
+              <w:t xml:space="preserve">EC1: </w:t>
+            </w:r>
+            <w:proofErr w:type="gramStart"/>
+            <w:r>
+              <w:t>lista materiales</w:t>
+            </w:r>
+            <w:proofErr w:type="gramEnd"/>
+            <w:r>
+              <w:t xml:space="preserve"> tiene al menos un material</w:t>
+            </w:r>
+          </w:p>
+        </w:tc>
+        <w:tc>
+          <w:tcPr>
+            <w:tcW w:w="1667" w:type="dxa"/>
+          </w:tcPr>
+          <w:p>
+            <w:r>
+              <w:t>Válido</w:t>
+            </w:r>
+          </w:p>
+        </w:tc>
+        <w:tc>
+          <w:tcPr>
+            <w:tcW w:w="3202" w:type="dxa"/>
+          </w:tcPr>
+          <w:p>
+            <w:r>
+              <w:t>[1]</w:t>
+            </w:r>
+          </w:p>
+        </w:tc>
+      </w:tr>
+      <w:tr>
+        <w:trPr>
+          <w:trHeight w:val="281"/>
+        </w:trPr>
+        <w:tc>
+          <w:tcPr>
+            <w:tcW w:w="1936" w:type="dxa"/>
+          </w:tcPr>
+          <w:p>
+            <w:pPr>
+              <w:pStyle w:val="Sinespaciado"/>
+            </w:pPr>
+          </w:p>
+        </w:tc>
+        <w:tc>
+          <w:tcPr>
+            <w:tcW w:w="2838" w:type="dxa"/>
+          </w:tcPr>
+          <w:p>
+            <w:pPr>
+              <w:pStyle w:val="Sinespaciado"/>
+            </w:pPr>
+            <w:r>
+              <w:t>EC2: lista materiales vacía</w:t>
+            </w:r>
+          </w:p>
+        </w:tc>
+        <w:tc>
+          <w:tcPr>
+            <w:tcW w:w="1667" w:type="dxa"/>
+          </w:tcPr>
+          <w:p>
+            <w:r>
+              <w:t>No Válido</w:t>
+            </w:r>
+          </w:p>
+        </w:tc>
+        <w:tc>
+          <w:tcPr>
+            <w:tcW w:w="3202" w:type="dxa"/>
+          </w:tcPr>
+          <w:p>
+            <w:r>
+              <w:t>[]</w:t>
+            </w:r>
+          </w:p>
+        </w:tc>
+      </w:tr>
+      <w:tr>
+        <w:trPr>
+          <w:trHeight w:val="281"/>
+        </w:trPr>
+        <w:tc>
+          <w:tcPr>
+            <w:tcW w:w="1936" w:type="dxa"/>
+          </w:tcPr>
+          <w:p>
+            <w:pPr>
+              <w:pStyle w:val="Sinespaciado"/>
+            </w:pPr>
+            <w:proofErr w:type="spellStart"/>
+            <w:r>
+              <w:t>cantidad_material</w:t>
+            </w:r>
+            <w:proofErr w:type="spellEnd"/>
+          </w:p>
+        </w:tc>
+        <w:tc>
+          <w:tcPr>
+            <w:tcW w:w="2838" w:type="dxa"/>
+          </w:tcPr>
+          <w:p>
+            <w:pPr>
+              <w:pStyle w:val="Sinespaciado"/>
+            </w:pPr>
+            <w:r>
+              <w:t>EC1: cantidad material en caracteres numéricos flotantes</w:t>
+            </w:r>
+          </w:p>
+        </w:tc>
+        <w:tc>
+          <w:tcPr>
+            <w:tcW w:w="1667" w:type="dxa"/>
+          </w:tcPr>
+          <w:p>
+            <w:r>
+              <w:t xml:space="preserve">Válido </w:t>
+            </w:r>
+          </w:p>
+        </w:tc>
+        <w:tc>
+          <w:tcPr>
+            <w:tcW w:w="3202" w:type="dxa"/>
+          </w:tcPr>
+          <w:p>
+            <w:r>
+              <w:t>1.5</w:t>
+            </w:r>
+          </w:p>
+        </w:tc>
+      </w:tr>
+      <w:tr>
+        <w:trPr>
+          <w:trHeight w:val="281"/>
+        </w:trPr>
+        <w:tc>
+          <w:tcPr>
+            <w:tcW w:w="1936" w:type="dxa"/>
+          </w:tcPr>
+          <w:p>
+            <w:pPr>
+              <w:pStyle w:val="Sinespaciado"/>
+            </w:pPr>
+          </w:p>
+        </w:tc>
+        <w:tc>
+          <w:tcPr>
+            <w:tcW w:w="2838" w:type="dxa"/>
+          </w:tcPr>
+          <w:p>
+            <w:pPr>
+              <w:pStyle w:val="Sinespaciado"/>
+            </w:pPr>
+            <w:r>
+              <w:t>EC2: cantidad material en caracteres alfabéticos y especiales</w:t>
+            </w:r>
+          </w:p>
+        </w:tc>
+        <w:tc>
+          <w:tcPr>
+            <w:tcW w:w="1667" w:type="dxa"/>
+          </w:tcPr>
+          <w:p>
+            <w:r>
+              <w:t>No válido</w:t>
+            </w:r>
+          </w:p>
+        </w:tc>
+        <w:tc>
+          <w:tcPr>
+            <w:tcW w:w="3202" w:type="dxa"/>
+          </w:tcPr>
+          <w:p>
+            <w:r>
+              <w:t>/</w:t>
+            </w:r>
+            <w:proofErr w:type="gramStart"/>
+            <w:r>
+              <w:t>10..</w:t>
+            </w:r>
+            <w:proofErr w:type="gramEnd"/>
+          </w:p>
+        </w:tc>
+      </w:tr>
+      <w:tr>
+        <w:trPr>
+          <w:trHeight w:val="281"/>
+        </w:trPr>
+        <w:tc>
+          <w:tcPr>
+            <w:tcW w:w="1936" w:type="dxa"/>
+          </w:tcPr>
+          <w:p>
+            <w:pPr>
+              <w:pStyle w:val="Sinespaciado"/>
+            </w:pPr>
+          </w:p>
+        </w:tc>
+        <w:tc>
+          <w:tcPr>
+            <w:tcW w:w="2838" w:type="dxa"/>
+          </w:tcPr>
+          <w:p>
+            <w:pPr>
+              <w:pStyle w:val="Sinespaciado"/>
+            </w:pPr>
+            <w:r>
+              <w:t>EC3: cantidad material en blanco</w:t>
+            </w:r>
+          </w:p>
+        </w:tc>
+        <w:tc>
+          <w:tcPr>
+            <w:tcW w:w="1667" w:type="dxa"/>
+          </w:tcPr>
+          <w:p>
+            <w:r>
+              <w:t>No válido</w:t>
+            </w:r>
+          </w:p>
+        </w:tc>
+        <w:tc>
+          <w:tcPr>
+            <w:tcW w:w="3202" w:type="dxa"/>
+          </w:tcPr>
+          <w:p>
+            <w:r>
+              <w:t>--------</w:t>
+            </w:r>
+          </w:p>
+        </w:tc>
+      </w:tr>
+    </w:tbl>
     <w:p/>
     <w:sectPr>
       <w:pgSz w:w="11906" w:h="16838"/>
@@ -4353,7 +6489,7 @@
   <w:style w:type="paragraph" w:default="1" w:styleId="Normal">
     <w:name w:val="Normal"/>
     <w:qFormat/>
-    <w:rsid w:val="009E7364"/>
+    <w:rsid w:val="006D217F"/>
     <w:rPr>
       <w:rFonts w:ascii="Times New Roman" w:hAnsi="Times New Roman"/>
       <w:sz w:val="24"/>

</xml_diff>

<commit_message>
Corrección del código añadido
</commit_message>
<xml_diff>
--- a/PREGAME/1. ELICITACIÓN/1.8 Prueba/Caja Negra/G1_CAJA_NEGRA V2.0.docx
+++ b/PREGAME/1. ELICITACIÓN/1.8 Prueba/Caja Negra/G1_CAJA_NEGRA V2.0.docx
@@ -2079,7 +2079,7 @@
           <w:noProof/>
         </w:rPr>
         <w:drawing>
-          <wp:anchor distT="0" distB="0" distL="114300" distR="114300" simplePos="0" relativeHeight="251706368" behindDoc="0" locked="0" layoutInCell="1" allowOverlap="1" wp14:anchorId="56B6B76A" wp14:editId="0FBE83D9">
+          <wp:anchor distT="0" distB="0" distL="114300" distR="114300" simplePos="0" relativeHeight="251706368" behindDoc="0" locked="0" layoutInCell="1" allowOverlap="1" wp14:anchorId="56B6B76A" wp14:editId="1B1642CB">
             <wp:simplePos x="0" y="0"/>
             <wp:positionH relativeFrom="column">
               <wp:posOffset>3043132</wp:posOffset>
@@ -3149,40 +3149,50 @@
           <w:p>
             <w:pPr>
               <w:pStyle w:val="Sinespaciado"/>
-            </w:pPr>
-            <w:r>
+              <w:rPr>
+                <w:lang w:val="en-US"/>
+              </w:rPr>
+            </w:pPr>
+            <w:r>
+              <w:rPr>
+                <w:lang w:val="en-US"/>
+              </w:rPr>
               <w:t xml:space="preserve">EC1: </w:t>
             </w:r>
             <w:proofErr w:type="spellStart"/>
             <w:r>
+              <w:rPr>
+                <w:lang w:val="en-US"/>
+              </w:rPr>
               <w:t>newPassword</w:t>
             </w:r>
             <w:proofErr w:type="spellEnd"/>
             <w:r>
-              <w:t xml:space="preserve"> </w:t>
+              <w:rPr>
+                <w:lang w:val="en-US"/>
+              </w:rPr>
+              <w:t xml:space="preserve"> max </w:t>
+            </w:r>
+            <w:r>
+              <w:rPr>
+                <w:lang w:val="en-US"/>
+              </w:rPr>
+              <w:t xml:space="preserve">min 8 max </w:t>
+            </w:r>
+            <w:r>
+              <w:rPr>
+                <w:lang w:val="en-US"/>
+              </w:rPr>
+              <w:t xml:space="preserve">255 </w:t>
             </w:r>
             <w:proofErr w:type="spellStart"/>
             <w:r>
-              <w:t>max</w:t>
+              <w:rPr>
+                <w:lang w:val="en-US"/>
+              </w:rPr>
+              <w:t>caracteres</w:t>
             </w:r>
             <w:proofErr w:type="spellEnd"/>
-            <w:r>
-              <w:t xml:space="preserve"> </w:t>
-            </w:r>
-            <w:r>
-              <w:t xml:space="preserve">min 8 </w:t>
-            </w:r>
-            <w:proofErr w:type="spellStart"/>
-            <w:r>
-              <w:t>max</w:t>
-            </w:r>
-            <w:proofErr w:type="spellEnd"/>
-            <w:r>
-              <w:t xml:space="preserve"> </w:t>
-            </w:r>
-            <w:r>
-              <w:t>255 caracteres</w:t>
-            </w:r>
           </w:p>
         </w:tc>
         <w:tc>
@@ -3997,30 +4007,25 @@
       </w:r>
     </w:p>
     <w:p>
-      <w:r>
-        <w:t xml:space="preserve">No coincide new </w:t>
-      </w:r>
-      <w:proofErr w:type="spellStart"/>
-      <w:r>
+      <w:pPr>
+        <w:rPr>
+          <w:lang w:val="en-US"/>
+        </w:rPr>
+      </w:pPr>
+      <w:r>
+        <w:rPr>
+          <w:lang w:val="en-US"/>
+        </w:rPr>
+        <w:t xml:space="preserve">No coincide new password y confirm </w:t>
+      </w:r>
+      <w:proofErr w:type="gramStart"/>
+      <w:r>
+        <w:rPr>
+          <w:lang w:val="en-US"/>
+        </w:rPr>
         <w:t>password</w:t>
       </w:r>
-      <w:proofErr w:type="spellEnd"/>
-      <w:r>
-        <w:t xml:space="preserve"> y </w:t>
-      </w:r>
-      <w:proofErr w:type="spellStart"/>
-      <w:r>
-        <w:t>confirm</w:t>
-      </w:r>
-      <w:proofErr w:type="spellEnd"/>
-      <w:r>
-        <w:t xml:space="preserve"> </w:t>
-      </w:r>
-      <w:proofErr w:type="spellStart"/>
-      <w:r>
-        <w:t>password</w:t>
-      </w:r>
-      <w:proofErr w:type="spellEnd"/>
+      <w:proofErr w:type="gramEnd"/>
     </w:p>
     <w:p>
       <w:r>
@@ -4792,7 +4797,7 @@
           <w:noProof/>
         </w:rPr>
         <w:drawing>
-          <wp:inline distT="0" distB="0" distL="0" distR="0" wp14:anchorId="7D5ECE74" wp14:editId="5C1E415D">
+          <wp:inline distT="0" distB="0" distL="0" distR="0" wp14:anchorId="7D5ECE74" wp14:editId="723FF7E7">
             <wp:extent cx="3945467" cy="2198679"/>
             <wp:effectExtent l="0" t="0" r="0" b="0"/>
             <wp:docPr id="1867526272" name="Imagen 1"/>
@@ -4871,7 +4876,7 @@
           <w:noProof/>
         </w:rPr>
         <w:drawing>
-          <wp:inline distT="0" distB="0" distL="0" distR="0" wp14:anchorId="1A2AC4F7" wp14:editId="45BC192A">
+          <wp:inline distT="0" distB="0" distL="0" distR="0" wp14:anchorId="1A2AC4F7" wp14:editId="6BB0A1E6">
             <wp:extent cx="3979334" cy="2604536"/>
             <wp:effectExtent l="0" t="0" r="2540" b="5715"/>
             <wp:docPr id="550619179" name="Imagen 2"/>
@@ -4988,6 +4993,331 @@
       <w:pPr>
         <w:rPr>
           <w:rFonts w:cs="Times New Roman"/>
+          <w:szCs w:val="24"/>
+        </w:rPr>
+      </w:pPr>
+      <w:r>
+        <w:rPr>
+          <w:rFonts w:cs="Times New Roman"/>
+          <w:szCs w:val="24"/>
+        </w:rPr>
+        <w:t>Nombre de material existente</w:t>
+      </w:r>
+    </w:p>
+    <w:p>
+      <w:pPr>
+        <w:jc w:val="center"/>
+        <w:rPr>
+          <w:rFonts w:cs="Times New Roman"/>
+          <w:b/>
+          <w:bCs/>
+          <w:szCs w:val="24"/>
+        </w:rPr>
+      </w:pPr>
+      <w:r>
+        <w:rPr>
+          <w:rFonts w:cs="Times New Roman"/>
+          <w:b/>
+          <w:bCs/>
+          <w:szCs w:val="24"/>
+        </w:rPr>
+        <w:lastRenderedPageBreak/>
+        <w:drawing>
+          <wp:inline distT="0" distB="0" distL="0" distR="0" wp14:anchorId="674691EC" wp14:editId="7E9EB24C">
+            <wp:extent cx="3939540" cy="2236606"/>
+            <wp:effectExtent l="0" t="0" r="3810" b="0"/>
+            <wp:docPr id="885983855" name="Imagen 1"/>
+            <wp:cNvGraphicFramePr>
+              <a:graphicFrameLocks xmlns:a="http://schemas.openxmlformats.org/drawingml/2006/main" noChangeAspect="1"/>
+            </wp:cNvGraphicFramePr>
+            <a:graphic xmlns:a="http://schemas.openxmlformats.org/drawingml/2006/main">
+              <a:graphicData uri="http://schemas.openxmlformats.org/drawingml/2006/picture">
+                <pic:pic xmlns:pic="http://schemas.openxmlformats.org/drawingml/2006/picture">
+                  <pic:nvPicPr>
+                    <pic:cNvPr id="885983855" name=""/>
+                    <pic:cNvPicPr/>
+                  </pic:nvPicPr>
+                  <pic:blipFill>
+                    <a:blip r:embed="rId26"/>
+                    <a:stretch>
+                      <a:fillRect/>
+                    </a:stretch>
+                  </pic:blipFill>
+                  <pic:spPr>
+                    <a:xfrm>
+                      <a:off x="0" y="0"/>
+                      <a:ext cx="3943001" cy="2238571"/>
+                    </a:xfrm>
+                    <a:prstGeom prst="rect">
+                      <a:avLst/>
+                    </a:prstGeom>
+                  </pic:spPr>
+                </pic:pic>
+              </a:graphicData>
+            </a:graphic>
+          </wp:inline>
+        </w:drawing>
+      </w:r>
+    </w:p>
+    <w:p>
+      <w:pPr>
+        <w:rPr>
+          <w:rFonts w:cs="Times New Roman"/>
+          <w:szCs w:val="24"/>
+        </w:rPr>
+      </w:pPr>
+      <w:r>
+        <w:rPr>
+          <w:rFonts w:cs="Times New Roman"/>
+          <w:szCs w:val="24"/>
+        </w:rPr>
+        <w:t>Cantidad en 0</w:t>
+      </w:r>
+    </w:p>
+    <w:p>
+      <w:pPr>
+        <w:jc w:val="center"/>
+        <w:rPr>
+          <w:rFonts w:cs="Times New Roman"/>
+          <w:b/>
+          <w:bCs/>
+          <w:szCs w:val="24"/>
+        </w:rPr>
+      </w:pPr>
+      <w:r>
+        <w:rPr>
+          <w:rFonts w:cs="Times New Roman"/>
+          <w:b/>
+          <w:bCs/>
+          <w:szCs w:val="24"/>
+        </w:rPr>
+        <w:drawing>
+          <wp:inline distT="0" distB="0" distL="0" distR="0" wp14:anchorId="360C07A7" wp14:editId="54416446">
+            <wp:extent cx="5400040" cy="3216275"/>
+            <wp:effectExtent l="0" t="0" r="0" b="3175"/>
+            <wp:docPr id="629157624" name="Imagen 1"/>
+            <wp:cNvGraphicFramePr>
+              <a:graphicFrameLocks xmlns:a="http://schemas.openxmlformats.org/drawingml/2006/main" noChangeAspect="1"/>
+            </wp:cNvGraphicFramePr>
+            <a:graphic xmlns:a="http://schemas.openxmlformats.org/drawingml/2006/main">
+              <a:graphicData uri="http://schemas.openxmlformats.org/drawingml/2006/picture">
+                <pic:pic xmlns:pic="http://schemas.openxmlformats.org/drawingml/2006/picture">
+                  <pic:nvPicPr>
+                    <pic:cNvPr id="629157624" name=""/>
+                    <pic:cNvPicPr/>
+                  </pic:nvPicPr>
+                  <pic:blipFill>
+                    <a:blip r:embed="rId27"/>
+                    <a:stretch>
+                      <a:fillRect/>
+                    </a:stretch>
+                  </pic:blipFill>
+                  <pic:spPr>
+                    <a:xfrm>
+                      <a:off x="0" y="0"/>
+                      <a:ext cx="5400040" cy="3216275"/>
+                    </a:xfrm>
+                    <a:prstGeom prst="rect">
+                      <a:avLst/>
+                    </a:prstGeom>
+                  </pic:spPr>
+                </pic:pic>
+              </a:graphicData>
+            </a:graphic>
+          </wp:inline>
+        </w:drawing>
+      </w:r>
+    </w:p>
+    <w:p>
+      <w:pPr>
+        <w:rPr>
+          <w:rFonts w:cs="Times New Roman"/>
+          <w:szCs w:val="24"/>
+        </w:rPr>
+      </w:pPr>
+      <w:r>
+        <w:rPr>
+          <w:rFonts w:cs="Times New Roman"/>
+          <w:szCs w:val="24"/>
+        </w:rPr>
+        <w:t>Ingreso de costo en números flotantes</w:t>
+      </w:r>
+    </w:p>
+    <w:p>
+      <w:pPr>
+        <w:rPr>
+          <w:rFonts w:cs="Times New Roman"/>
+          <w:szCs w:val="24"/>
+        </w:rPr>
+      </w:pPr>
+      <w:r>
+        <w:rPr>
+          <w:rFonts w:cs="Times New Roman"/>
+          <w:szCs w:val="24"/>
+        </w:rPr>
+        <w:drawing>
+          <wp:inline distT="0" distB="0" distL="0" distR="0" wp14:anchorId="2BD66DE9" wp14:editId="3E295108">
+            <wp:extent cx="5400040" cy="2414270"/>
+            <wp:effectExtent l="0" t="0" r="0" b="5080"/>
+            <wp:docPr id="1160538251" name="Imagen 1"/>
+            <wp:cNvGraphicFramePr>
+              <a:graphicFrameLocks xmlns:a="http://schemas.openxmlformats.org/drawingml/2006/main" noChangeAspect="1"/>
+            </wp:cNvGraphicFramePr>
+            <a:graphic xmlns:a="http://schemas.openxmlformats.org/drawingml/2006/main">
+              <a:graphicData uri="http://schemas.openxmlformats.org/drawingml/2006/picture">
+                <pic:pic xmlns:pic="http://schemas.openxmlformats.org/drawingml/2006/picture">
+                  <pic:nvPicPr>
+                    <pic:cNvPr id="1160538251" name=""/>
+                    <pic:cNvPicPr/>
+                  </pic:nvPicPr>
+                  <pic:blipFill>
+                    <a:blip r:embed="rId28"/>
+                    <a:stretch>
+                      <a:fillRect/>
+                    </a:stretch>
+                  </pic:blipFill>
+                  <pic:spPr>
+                    <a:xfrm>
+                      <a:off x="0" y="0"/>
+                      <a:ext cx="5400040" cy="2414270"/>
+                    </a:xfrm>
+                    <a:prstGeom prst="rect">
+                      <a:avLst/>
+                    </a:prstGeom>
+                  </pic:spPr>
+                </pic:pic>
+              </a:graphicData>
+            </a:graphic>
+          </wp:inline>
+        </w:drawing>
+      </w:r>
+    </w:p>
+    <w:p>
+      <w:pPr>
+        <w:rPr>
+          <w:rFonts w:cs="Times New Roman"/>
+          <w:szCs w:val="24"/>
+        </w:rPr>
+      </w:pPr>
+      <w:r>
+        <w:rPr>
+          <w:rFonts w:cs="Times New Roman"/>
+          <w:szCs w:val="24"/>
+        </w:rPr>
+        <w:lastRenderedPageBreak/>
+        <w:t>Precio en 0</w:t>
+      </w:r>
+    </w:p>
+    <w:p>
+      <w:pPr>
+        <w:rPr>
+          <w:rFonts w:cs="Times New Roman"/>
+          <w:szCs w:val="24"/>
+        </w:rPr>
+      </w:pPr>
+      <w:r>
+        <w:rPr>
+          <w:rFonts w:cs="Times New Roman"/>
+          <w:szCs w:val="24"/>
+        </w:rPr>
+        <w:drawing>
+          <wp:inline distT="0" distB="0" distL="0" distR="0" wp14:anchorId="182569ED" wp14:editId="34FE129F">
+            <wp:extent cx="5400040" cy="2979420"/>
+            <wp:effectExtent l="0" t="0" r="0" b="0"/>
+            <wp:docPr id="883919838" name="Imagen 1"/>
+            <wp:cNvGraphicFramePr>
+              <a:graphicFrameLocks xmlns:a="http://schemas.openxmlformats.org/drawingml/2006/main" noChangeAspect="1"/>
+            </wp:cNvGraphicFramePr>
+            <a:graphic xmlns:a="http://schemas.openxmlformats.org/drawingml/2006/main">
+              <a:graphicData uri="http://schemas.openxmlformats.org/drawingml/2006/picture">
+                <pic:pic xmlns:pic="http://schemas.openxmlformats.org/drawingml/2006/picture">
+                  <pic:nvPicPr>
+                    <pic:cNvPr id="883919838" name=""/>
+                    <pic:cNvPicPr/>
+                  </pic:nvPicPr>
+                  <pic:blipFill>
+                    <a:blip r:embed="rId29"/>
+                    <a:stretch>
+                      <a:fillRect/>
+                    </a:stretch>
+                  </pic:blipFill>
+                  <pic:spPr>
+                    <a:xfrm>
+                      <a:off x="0" y="0"/>
+                      <a:ext cx="5400040" cy="2979420"/>
+                    </a:xfrm>
+                    <a:prstGeom prst="rect">
+                      <a:avLst/>
+                    </a:prstGeom>
+                  </pic:spPr>
+                </pic:pic>
+              </a:graphicData>
+            </a:graphic>
+          </wp:inline>
+        </w:drawing>
+      </w:r>
+    </w:p>
+    <w:p>
+      <w:pPr>
+        <w:rPr>
+          <w:rFonts w:cs="Times New Roman"/>
+          <w:szCs w:val="24"/>
+        </w:rPr>
+      </w:pPr>
+      <w:r>
+        <w:rPr>
+          <w:rFonts w:cs="Times New Roman"/>
+          <w:szCs w:val="24"/>
+        </w:rPr>
+        <w:drawing>
+          <wp:inline distT="0" distB="0" distL="0" distR="0" wp14:anchorId="1BF21B87" wp14:editId="621B9C1E">
+            <wp:extent cx="5400040" cy="380365"/>
+            <wp:effectExtent l="0" t="0" r="0" b="635"/>
+            <wp:docPr id="32883815" name="Imagen 1"/>
+            <wp:cNvGraphicFramePr>
+              <a:graphicFrameLocks xmlns:a="http://schemas.openxmlformats.org/drawingml/2006/main" noChangeAspect="1"/>
+            </wp:cNvGraphicFramePr>
+            <a:graphic xmlns:a="http://schemas.openxmlformats.org/drawingml/2006/main">
+              <a:graphicData uri="http://schemas.openxmlformats.org/drawingml/2006/picture">
+                <pic:pic xmlns:pic="http://schemas.openxmlformats.org/drawingml/2006/picture">
+                  <pic:nvPicPr>
+                    <pic:cNvPr id="32883815" name=""/>
+                    <pic:cNvPicPr/>
+                  </pic:nvPicPr>
+                  <pic:blipFill>
+                    <a:blip r:embed="rId30"/>
+                    <a:stretch>
+                      <a:fillRect/>
+                    </a:stretch>
+                  </pic:blipFill>
+                  <pic:spPr>
+                    <a:xfrm>
+                      <a:off x="0" y="0"/>
+                      <a:ext cx="5400040" cy="380365"/>
+                    </a:xfrm>
+                    <a:prstGeom prst="rect">
+                      <a:avLst/>
+                    </a:prstGeom>
+                  </pic:spPr>
+                </pic:pic>
+              </a:graphicData>
+            </a:graphic>
+          </wp:inline>
+        </w:drawing>
+      </w:r>
+    </w:p>
+    <w:p>
+      <w:pPr>
+        <w:rPr>
+          <w:rFonts w:cs="Times New Roman"/>
+          <w:szCs w:val="24"/>
+        </w:rPr>
+      </w:pPr>
+    </w:p>
+    <w:p>
+      <w:pPr>
+        <w:rPr>
+          <w:rFonts w:cs="Times New Roman"/>
           <w:b/>
           <w:bCs/>
           <w:szCs w:val="24"/>
@@ -5099,7 +5429,6 @@
               <w:pStyle w:val="Sinespaciado"/>
             </w:pPr>
             <w:r>
-              <w:lastRenderedPageBreak/>
               <w:t>nombre</w:t>
             </w:r>
           </w:p>
@@ -5298,7 +5627,7 @@
               <w:pStyle w:val="Sinespaciado"/>
             </w:pPr>
             <w:r>
-              <w:t>EC1: cantidad en caracteres alfanuméricos y caracteres especiales</w:t>
+              <w:t>EC1: caracteres alfanuméricos y caracteres especiales</w:t>
             </w:r>
           </w:p>
         </w:tc>
@@ -5488,6 +5817,7 @@
             </w:pPr>
             <w:proofErr w:type="spellStart"/>
             <w:r>
+              <w:lastRenderedPageBreak/>
               <w:t>horas_de_trabajo</w:t>
             </w:r>
             <w:proofErr w:type="spellEnd"/>
@@ -5890,6 +6220,625 @@
       </w:tr>
     </w:tbl>
     <w:p/>
+    <w:p>
+      <w:pPr>
+        <w:rPr>
+          <w:b/>
+          <w:bCs/>
+          <w:sz w:val="32"/>
+          <w:szCs w:val="28"/>
+        </w:rPr>
+      </w:pPr>
+      <w:r>
+        <w:rPr>
+          <w:b/>
+          <w:bCs/>
+          <w:sz w:val="32"/>
+          <w:szCs w:val="28"/>
+        </w:rPr>
+        <w:t>Interfaz ingreso de producto</w:t>
+      </w:r>
+    </w:p>
+    <w:p>
+      <w:pPr>
+        <w:jc w:val="center"/>
+      </w:pPr>
+      <w:r>
+        <w:rPr>
+          <w:noProof/>
+        </w:rPr>
+        <w:drawing>
+          <wp:inline distT="0" distB="0" distL="0" distR="0" wp14:anchorId="5779D35E" wp14:editId="5EDEB36F">
+            <wp:extent cx="3600000" cy="2388971"/>
+            <wp:effectExtent l="0" t="0" r="635" b="0"/>
+            <wp:docPr id="1992817454" name="Imagen 2"/>
+            <wp:cNvGraphicFramePr>
+              <a:graphicFrameLocks xmlns:a="http://schemas.openxmlformats.org/drawingml/2006/main" noChangeAspect="1"/>
+            </wp:cNvGraphicFramePr>
+            <a:graphic xmlns:a="http://schemas.openxmlformats.org/drawingml/2006/main">
+              <a:graphicData uri="http://schemas.openxmlformats.org/drawingml/2006/picture">
+                <pic:pic xmlns:pic="http://schemas.openxmlformats.org/drawingml/2006/picture">
+                  <pic:nvPicPr>
+                    <pic:cNvPr id="0" name="Picture 2"/>
+                    <pic:cNvPicPr>
+                      <a:picLocks noChangeAspect="1" noChangeArrowheads="1"/>
+                    </pic:cNvPicPr>
+                  </pic:nvPicPr>
+                  <pic:blipFill>
+                    <a:blip r:embed="rId31" cstate="print">
+                      <a:extLst>
+                        <a:ext uri="{28A0092B-C50C-407E-A947-70E740481C1C}">
+                          <a14:useLocalDpi xmlns:a14="http://schemas.microsoft.com/office/drawing/2010/main" val="0"/>
+                        </a:ext>
+                      </a:extLst>
+                    </a:blip>
+                    <a:srcRect/>
+                    <a:stretch>
+                      <a:fillRect/>
+                    </a:stretch>
+                  </pic:blipFill>
+                  <pic:spPr bwMode="auto">
+                    <a:xfrm>
+                      <a:off x="0" y="0"/>
+                      <a:ext cx="3600000" cy="2388971"/>
+                    </a:xfrm>
+                    <a:prstGeom prst="rect">
+                      <a:avLst/>
+                    </a:prstGeom>
+                    <a:noFill/>
+                  </pic:spPr>
+                </pic:pic>
+              </a:graphicData>
+            </a:graphic>
+          </wp:inline>
+        </w:drawing>
+      </w:r>
+    </w:p>
+    <w:p>
+      <w:r>
+        <w:t>Campos vacíos o en blanco</w:t>
+      </w:r>
+    </w:p>
+    <w:p>
+      <w:pPr>
+        <w:jc w:val="center"/>
+      </w:pPr>
+      <w:r>
+        <w:rPr>
+          <w:noProof/>
+        </w:rPr>
+        <w:lastRenderedPageBreak/>
+        <w:drawing>
+          <wp:inline distT="0" distB="0" distL="0" distR="0" wp14:anchorId="3CACF505" wp14:editId="16E80A45">
+            <wp:extent cx="3600000" cy="2886328"/>
+            <wp:effectExtent l="0" t="0" r="635" b="9525"/>
+            <wp:docPr id="2144542177" name="Imagen 4"/>
+            <wp:cNvGraphicFramePr>
+              <a:graphicFrameLocks xmlns:a="http://schemas.openxmlformats.org/drawingml/2006/main" noChangeAspect="1"/>
+            </wp:cNvGraphicFramePr>
+            <a:graphic xmlns:a="http://schemas.openxmlformats.org/drawingml/2006/main">
+              <a:graphicData uri="http://schemas.openxmlformats.org/drawingml/2006/picture">
+                <pic:pic xmlns:pic="http://schemas.openxmlformats.org/drawingml/2006/picture">
+                  <pic:nvPicPr>
+                    <pic:cNvPr id="0" name="Picture 3"/>
+                    <pic:cNvPicPr>
+                      <a:picLocks noChangeAspect="1" noChangeArrowheads="1"/>
+                    </pic:cNvPicPr>
+                  </pic:nvPicPr>
+                  <pic:blipFill>
+                    <a:blip r:embed="rId32" cstate="print">
+                      <a:extLst>
+                        <a:ext uri="{28A0092B-C50C-407E-A947-70E740481C1C}">
+                          <a14:useLocalDpi xmlns:a14="http://schemas.microsoft.com/office/drawing/2010/main" val="0"/>
+                        </a:ext>
+                      </a:extLst>
+                    </a:blip>
+                    <a:srcRect/>
+                    <a:stretch>
+                      <a:fillRect/>
+                    </a:stretch>
+                  </pic:blipFill>
+                  <pic:spPr bwMode="auto">
+                    <a:xfrm>
+                      <a:off x="0" y="0"/>
+                      <a:ext cx="3600000" cy="2886328"/>
+                    </a:xfrm>
+                    <a:prstGeom prst="rect">
+                      <a:avLst/>
+                    </a:prstGeom>
+                    <a:noFill/>
+                  </pic:spPr>
+                </pic:pic>
+              </a:graphicData>
+            </a:graphic>
+          </wp:inline>
+        </w:drawing>
+      </w:r>
+    </w:p>
+    <w:p>
+      <w:r>
+        <w:t>Ingreso de caracteres alfanuméricos en nombre y descripción:</w:t>
+      </w:r>
+    </w:p>
+    <w:p>
+      <w:r>
+        <w:drawing>
+          <wp:inline distT="0" distB="0" distL="0" distR="0" wp14:anchorId="3D6B1E4C" wp14:editId="26F59AAC">
+            <wp:extent cx="5400040" cy="3635375"/>
+            <wp:effectExtent l="0" t="0" r="0" b="3175"/>
+            <wp:docPr id="1112603149" name="Imagen 1"/>
+            <wp:cNvGraphicFramePr>
+              <a:graphicFrameLocks xmlns:a="http://schemas.openxmlformats.org/drawingml/2006/main" noChangeAspect="1"/>
+            </wp:cNvGraphicFramePr>
+            <a:graphic xmlns:a="http://schemas.openxmlformats.org/drawingml/2006/main">
+              <a:graphicData uri="http://schemas.openxmlformats.org/drawingml/2006/picture">
+                <pic:pic xmlns:pic="http://schemas.openxmlformats.org/drawingml/2006/picture">
+                  <pic:nvPicPr>
+                    <pic:cNvPr id="1112603149" name=""/>
+                    <pic:cNvPicPr/>
+                  </pic:nvPicPr>
+                  <pic:blipFill>
+                    <a:blip r:embed="rId33"/>
+                    <a:stretch>
+                      <a:fillRect/>
+                    </a:stretch>
+                  </pic:blipFill>
+                  <pic:spPr>
+                    <a:xfrm>
+                      <a:off x="0" y="0"/>
+                      <a:ext cx="5400040" cy="3635375"/>
+                    </a:xfrm>
+                    <a:prstGeom prst="rect">
+                      <a:avLst/>
+                    </a:prstGeom>
+                  </pic:spPr>
+                </pic:pic>
+              </a:graphicData>
+            </a:graphic>
+          </wp:inline>
+        </w:drawing>
+      </w:r>
+    </w:p>
+    <w:p>
+      <w:r>
+        <w:drawing>
+          <wp:inline distT="0" distB="0" distL="0" distR="0" wp14:anchorId="700CDA83" wp14:editId="0DE8BE96">
+            <wp:extent cx="5400040" cy="349250"/>
+            <wp:effectExtent l="0" t="0" r="0" b="0"/>
+            <wp:docPr id="144151505" name="Imagen 1"/>
+            <wp:cNvGraphicFramePr>
+              <a:graphicFrameLocks xmlns:a="http://schemas.openxmlformats.org/drawingml/2006/main" noChangeAspect="1"/>
+            </wp:cNvGraphicFramePr>
+            <a:graphic xmlns:a="http://schemas.openxmlformats.org/drawingml/2006/main">
+              <a:graphicData uri="http://schemas.openxmlformats.org/drawingml/2006/picture">
+                <pic:pic xmlns:pic="http://schemas.openxmlformats.org/drawingml/2006/picture">
+                  <pic:nvPicPr>
+                    <pic:cNvPr id="144151505" name=""/>
+                    <pic:cNvPicPr/>
+                  </pic:nvPicPr>
+                  <pic:blipFill>
+                    <a:blip r:embed="rId34"/>
+                    <a:stretch>
+                      <a:fillRect/>
+                    </a:stretch>
+                  </pic:blipFill>
+                  <pic:spPr>
+                    <a:xfrm>
+                      <a:off x="0" y="0"/>
+                      <a:ext cx="5400040" cy="349250"/>
+                    </a:xfrm>
+                    <a:prstGeom prst="rect">
+                      <a:avLst/>
+                    </a:prstGeom>
+                  </pic:spPr>
+                </pic:pic>
+              </a:graphicData>
+            </a:graphic>
+          </wp:inline>
+        </w:drawing>
+      </w:r>
+    </w:p>
+    <w:p>
+      <w:r>
+        <w:t>Nombre en uso</w:t>
+      </w:r>
+    </w:p>
+    <w:p>
+      <w:r>
+        <w:lastRenderedPageBreak/>
+        <w:drawing>
+          <wp:inline distT="0" distB="0" distL="0" distR="0" wp14:anchorId="52F1A6D7" wp14:editId="425E0FDD">
+            <wp:extent cx="5400040" cy="1087755"/>
+            <wp:effectExtent l="0" t="0" r="0" b="0"/>
+            <wp:docPr id="373804579" name="Imagen 1"/>
+            <wp:cNvGraphicFramePr>
+              <a:graphicFrameLocks xmlns:a="http://schemas.openxmlformats.org/drawingml/2006/main" noChangeAspect="1"/>
+            </wp:cNvGraphicFramePr>
+            <a:graphic xmlns:a="http://schemas.openxmlformats.org/drawingml/2006/main">
+              <a:graphicData uri="http://schemas.openxmlformats.org/drawingml/2006/picture">
+                <pic:pic xmlns:pic="http://schemas.openxmlformats.org/drawingml/2006/picture">
+                  <pic:nvPicPr>
+                    <pic:cNvPr id="373804579" name=""/>
+                    <pic:cNvPicPr/>
+                  </pic:nvPicPr>
+                  <pic:blipFill>
+                    <a:blip r:embed="rId35"/>
+                    <a:stretch>
+                      <a:fillRect/>
+                    </a:stretch>
+                  </pic:blipFill>
+                  <pic:spPr>
+                    <a:xfrm>
+                      <a:off x="0" y="0"/>
+                      <a:ext cx="5400040" cy="1087755"/>
+                    </a:xfrm>
+                    <a:prstGeom prst="rect">
+                      <a:avLst/>
+                    </a:prstGeom>
+                  </pic:spPr>
+                </pic:pic>
+              </a:graphicData>
+            </a:graphic>
+          </wp:inline>
+        </w:drawing>
+      </w:r>
+    </w:p>
+    <w:p>
+      <w:r>
+        <w:t>Cantidad y horas de trabajo en números enteros:</w:t>
+      </w:r>
+    </w:p>
+    <w:p>
+      <w:r>
+        <w:drawing>
+          <wp:inline distT="0" distB="0" distL="0" distR="0" wp14:anchorId="03C1F945" wp14:editId="7134E328">
+            <wp:extent cx="5400040" cy="2406015"/>
+            <wp:effectExtent l="0" t="0" r="0" b="0"/>
+            <wp:docPr id="1649622740" name="Imagen 1"/>
+            <wp:cNvGraphicFramePr>
+              <a:graphicFrameLocks xmlns:a="http://schemas.openxmlformats.org/drawingml/2006/main" noChangeAspect="1"/>
+            </wp:cNvGraphicFramePr>
+            <a:graphic xmlns:a="http://schemas.openxmlformats.org/drawingml/2006/main">
+              <a:graphicData uri="http://schemas.openxmlformats.org/drawingml/2006/picture">
+                <pic:pic xmlns:pic="http://schemas.openxmlformats.org/drawingml/2006/picture">
+                  <pic:nvPicPr>
+                    <pic:cNvPr id="1649622740" name=""/>
+                    <pic:cNvPicPr/>
+                  </pic:nvPicPr>
+                  <pic:blipFill>
+                    <a:blip r:embed="rId36"/>
+                    <a:stretch>
+                      <a:fillRect/>
+                    </a:stretch>
+                  </pic:blipFill>
+                  <pic:spPr>
+                    <a:xfrm>
+                      <a:off x="0" y="0"/>
+                      <a:ext cx="5400040" cy="2406015"/>
+                    </a:xfrm>
+                    <a:prstGeom prst="rect">
+                      <a:avLst/>
+                    </a:prstGeom>
+                  </pic:spPr>
+                </pic:pic>
+              </a:graphicData>
+            </a:graphic>
+          </wp:inline>
+        </w:drawing>
+      </w:r>
+    </w:p>
+    <w:p>
+      <w:r>
+        <w:drawing>
+          <wp:inline distT="0" distB="0" distL="0" distR="0" wp14:anchorId="2E489006" wp14:editId="7DF6D337">
+            <wp:extent cx="5400040" cy="330835"/>
+            <wp:effectExtent l="0" t="0" r="0" b="0"/>
+            <wp:docPr id="163413417" name="Imagen 1"/>
+            <wp:cNvGraphicFramePr>
+              <a:graphicFrameLocks xmlns:a="http://schemas.openxmlformats.org/drawingml/2006/main" noChangeAspect="1"/>
+            </wp:cNvGraphicFramePr>
+            <a:graphic xmlns:a="http://schemas.openxmlformats.org/drawingml/2006/main">
+              <a:graphicData uri="http://schemas.openxmlformats.org/drawingml/2006/picture">
+                <pic:pic xmlns:pic="http://schemas.openxmlformats.org/drawingml/2006/picture">
+                  <pic:nvPicPr>
+                    <pic:cNvPr id="163413417" name=""/>
+                    <pic:cNvPicPr/>
+                  </pic:nvPicPr>
+                  <pic:blipFill>
+                    <a:blip r:embed="rId37"/>
+                    <a:stretch>
+                      <a:fillRect/>
+                    </a:stretch>
+                  </pic:blipFill>
+                  <pic:spPr>
+                    <a:xfrm>
+                      <a:off x="0" y="0"/>
+                      <a:ext cx="5400040" cy="330835"/>
+                    </a:xfrm>
+                    <a:prstGeom prst="rect">
+                      <a:avLst/>
+                    </a:prstGeom>
+                  </pic:spPr>
+                </pic:pic>
+              </a:graphicData>
+            </a:graphic>
+          </wp:inline>
+        </w:drawing>
+      </w:r>
+    </w:p>
+    <w:p>
+      <w:r>
+        <w:t>No se puede ingresar caracteres especiales en Cantidad ni en Horas de trabajo.</w:t>
+      </w:r>
+    </w:p>
+    <w:p>
+      <w:r>
+        <w:t>Lista de materiales vacía</w:t>
+      </w:r>
+    </w:p>
+    <w:p>
+      <w:pPr>
+        <w:jc w:val="center"/>
+      </w:pPr>
+      <w:r>
+        <w:drawing>
+          <wp:inline distT="0" distB="0" distL="0" distR="0" wp14:anchorId="3D73CD37" wp14:editId="3B6CC6DE">
+            <wp:extent cx="1295400" cy="2053997"/>
+            <wp:effectExtent l="0" t="0" r="0" b="3810"/>
+            <wp:docPr id="591309875" name="Imagen 1"/>
+            <wp:cNvGraphicFramePr>
+              <a:graphicFrameLocks xmlns:a="http://schemas.openxmlformats.org/drawingml/2006/main" noChangeAspect="1"/>
+            </wp:cNvGraphicFramePr>
+            <a:graphic xmlns:a="http://schemas.openxmlformats.org/drawingml/2006/main">
+              <a:graphicData uri="http://schemas.openxmlformats.org/drawingml/2006/picture">
+                <pic:pic xmlns:pic="http://schemas.openxmlformats.org/drawingml/2006/picture">
+                  <pic:nvPicPr>
+                    <pic:cNvPr id="591309875" name=""/>
+                    <pic:cNvPicPr/>
+                  </pic:nvPicPr>
+                  <pic:blipFill>
+                    <a:blip r:embed="rId38"/>
+                    <a:stretch>
+                      <a:fillRect/>
+                    </a:stretch>
+                  </pic:blipFill>
+                  <pic:spPr>
+                    <a:xfrm>
+                      <a:off x="0" y="0"/>
+                      <a:ext cx="1299997" cy="2061285"/>
+                    </a:xfrm>
+                    <a:prstGeom prst="rect">
+                      <a:avLst/>
+                    </a:prstGeom>
+                  </pic:spPr>
+                </pic:pic>
+              </a:graphicData>
+            </a:graphic>
+          </wp:inline>
+        </w:drawing>
+      </w:r>
+    </w:p>
+    <w:p>
+      <w:r>
+        <w:t>Lista de materiales con al menos un material</w:t>
+      </w:r>
+    </w:p>
+    <w:p>
+      <w:pPr>
+        <w:jc w:val="center"/>
+      </w:pPr>
+      <w:r>
+        <w:lastRenderedPageBreak/>
+        <w:drawing>
+          <wp:inline distT="0" distB="0" distL="0" distR="0" wp14:anchorId="585E9FD0" wp14:editId="1D3A1920">
+            <wp:extent cx="2327031" cy="2007499"/>
+            <wp:effectExtent l="0" t="0" r="0" b="0"/>
+            <wp:docPr id="1660887353" name="Imagen 1"/>
+            <wp:cNvGraphicFramePr>
+              <a:graphicFrameLocks xmlns:a="http://schemas.openxmlformats.org/drawingml/2006/main" noChangeAspect="1"/>
+            </wp:cNvGraphicFramePr>
+            <a:graphic xmlns:a="http://schemas.openxmlformats.org/drawingml/2006/main">
+              <a:graphicData uri="http://schemas.openxmlformats.org/drawingml/2006/picture">
+                <pic:pic xmlns:pic="http://schemas.openxmlformats.org/drawingml/2006/picture">
+                  <pic:nvPicPr>
+                    <pic:cNvPr id="1660887353" name=""/>
+                    <pic:cNvPicPr/>
+                  </pic:nvPicPr>
+                  <pic:blipFill>
+                    <a:blip r:embed="rId39"/>
+                    <a:stretch>
+                      <a:fillRect/>
+                    </a:stretch>
+                  </pic:blipFill>
+                  <pic:spPr>
+                    <a:xfrm>
+                      <a:off x="0" y="0"/>
+                      <a:ext cx="2328719" cy="2008955"/>
+                    </a:xfrm>
+                    <a:prstGeom prst="rect">
+                      <a:avLst/>
+                    </a:prstGeom>
+                  </pic:spPr>
+                </pic:pic>
+              </a:graphicData>
+            </a:graphic>
+          </wp:inline>
+        </w:drawing>
+      </w:r>
+      <w:r>
+        <w:drawing>
+          <wp:inline distT="0" distB="0" distL="0" distR="0" wp14:anchorId="48113E4F" wp14:editId="4BE6338E">
+            <wp:extent cx="1553308" cy="2026606"/>
+            <wp:effectExtent l="0" t="0" r="8890" b="0"/>
+            <wp:docPr id="1931228329" name="Imagen 1"/>
+            <wp:cNvGraphicFramePr>
+              <a:graphicFrameLocks xmlns:a="http://schemas.openxmlformats.org/drawingml/2006/main" noChangeAspect="1"/>
+            </wp:cNvGraphicFramePr>
+            <a:graphic xmlns:a="http://schemas.openxmlformats.org/drawingml/2006/main">
+              <a:graphicData uri="http://schemas.openxmlformats.org/drawingml/2006/picture">
+                <pic:pic xmlns:pic="http://schemas.openxmlformats.org/drawingml/2006/picture">
+                  <pic:nvPicPr>
+                    <pic:cNvPr id="1931228329" name=""/>
+                    <pic:cNvPicPr/>
+                  </pic:nvPicPr>
+                  <pic:blipFill>
+                    <a:blip r:embed="rId40"/>
+                    <a:stretch>
+                      <a:fillRect/>
+                    </a:stretch>
+                  </pic:blipFill>
+                  <pic:spPr>
+                    <a:xfrm>
+                      <a:off x="0" y="0"/>
+                      <a:ext cx="1564309" cy="2040959"/>
+                    </a:xfrm>
+                    <a:prstGeom prst="rect">
+                      <a:avLst/>
+                    </a:prstGeom>
+                  </pic:spPr>
+                </pic:pic>
+              </a:graphicData>
+            </a:graphic>
+          </wp:inline>
+        </w:drawing>
+      </w:r>
+    </w:p>
+    <w:p>
+      <w:r>
+        <w:t>Cantidad de material en flotantes</w:t>
+      </w:r>
+    </w:p>
+    <w:p>
+      <w:pPr>
+        <w:jc w:val="center"/>
+      </w:pPr>
+      <w:r>
+        <w:drawing>
+          <wp:inline distT="0" distB="0" distL="0" distR="0" wp14:anchorId="2A36F235" wp14:editId="515AB76B">
+            <wp:extent cx="1846385" cy="1505752"/>
+            <wp:effectExtent l="0" t="0" r="1905" b="0"/>
+            <wp:docPr id="1237604565" name="Imagen 1"/>
+            <wp:cNvGraphicFramePr>
+              <a:graphicFrameLocks xmlns:a="http://schemas.openxmlformats.org/drawingml/2006/main" noChangeAspect="1"/>
+            </wp:cNvGraphicFramePr>
+            <a:graphic xmlns:a="http://schemas.openxmlformats.org/drawingml/2006/main">
+              <a:graphicData uri="http://schemas.openxmlformats.org/drawingml/2006/picture">
+                <pic:pic xmlns:pic="http://schemas.openxmlformats.org/drawingml/2006/picture">
+                  <pic:nvPicPr>
+                    <pic:cNvPr id="1237604565" name=""/>
+                    <pic:cNvPicPr/>
+                  </pic:nvPicPr>
+                  <pic:blipFill>
+                    <a:blip r:embed="rId41"/>
+                    <a:stretch>
+                      <a:fillRect/>
+                    </a:stretch>
+                  </pic:blipFill>
+                  <pic:spPr>
+                    <a:xfrm>
+                      <a:off x="0" y="0"/>
+                      <a:ext cx="1852018" cy="1510346"/>
+                    </a:xfrm>
+                    <a:prstGeom prst="rect">
+                      <a:avLst/>
+                    </a:prstGeom>
+                  </pic:spPr>
+                </pic:pic>
+              </a:graphicData>
+            </a:graphic>
+          </wp:inline>
+        </w:drawing>
+      </w:r>
+      <w:r>
+        <w:drawing>
+          <wp:inline distT="0" distB="0" distL="0" distR="0" wp14:anchorId="3B235CE8" wp14:editId="214BE3B3">
+            <wp:extent cx="5400040" cy="336550"/>
+            <wp:effectExtent l="0" t="0" r="0" b="6350"/>
+            <wp:docPr id="1868272775" name="Imagen 1"/>
+            <wp:cNvGraphicFramePr>
+              <a:graphicFrameLocks xmlns:a="http://schemas.openxmlformats.org/drawingml/2006/main" noChangeAspect="1"/>
+            </wp:cNvGraphicFramePr>
+            <a:graphic xmlns:a="http://schemas.openxmlformats.org/drawingml/2006/main">
+              <a:graphicData uri="http://schemas.openxmlformats.org/drawingml/2006/picture">
+                <pic:pic xmlns:pic="http://schemas.openxmlformats.org/drawingml/2006/picture">
+                  <pic:nvPicPr>
+                    <pic:cNvPr id="1868272775" name=""/>
+                    <pic:cNvPicPr/>
+                  </pic:nvPicPr>
+                  <pic:blipFill>
+                    <a:blip r:embed="rId42"/>
+                    <a:stretch>
+                      <a:fillRect/>
+                    </a:stretch>
+                  </pic:blipFill>
+                  <pic:spPr>
+                    <a:xfrm>
+                      <a:off x="0" y="0"/>
+                      <a:ext cx="5400040" cy="336550"/>
+                    </a:xfrm>
+                    <a:prstGeom prst="rect">
+                      <a:avLst/>
+                    </a:prstGeom>
+                  </pic:spPr>
+                </pic:pic>
+              </a:graphicData>
+            </a:graphic>
+          </wp:inline>
+        </w:drawing>
+      </w:r>
+    </w:p>
+    <w:p>
+      <w:r>
+        <w:t>La cantidad no permite el ingreso de caracteres especiales ni alfabéticos</w:t>
+      </w:r>
+    </w:p>
+    <w:p>
+      <w:r>
+        <w:t>Cantidad de materiales en blanco</w:t>
+      </w:r>
+    </w:p>
+    <w:p>
+      <w:pPr>
+        <w:jc w:val="center"/>
+      </w:pPr>
+      <w:r>
+        <w:drawing>
+          <wp:inline distT="0" distB="0" distL="0" distR="0" wp14:anchorId="0C662F68" wp14:editId="47355BCF">
+            <wp:extent cx="3734124" cy="2926334"/>
+            <wp:effectExtent l="0" t="0" r="0" b="7620"/>
+            <wp:docPr id="698057514" name="Imagen 1"/>
+            <wp:cNvGraphicFramePr>
+              <a:graphicFrameLocks xmlns:a="http://schemas.openxmlformats.org/drawingml/2006/main" noChangeAspect="1"/>
+            </wp:cNvGraphicFramePr>
+            <a:graphic xmlns:a="http://schemas.openxmlformats.org/drawingml/2006/main">
+              <a:graphicData uri="http://schemas.openxmlformats.org/drawingml/2006/picture">
+                <pic:pic xmlns:pic="http://schemas.openxmlformats.org/drawingml/2006/picture">
+                  <pic:nvPicPr>
+                    <pic:cNvPr id="698057514" name=""/>
+                    <pic:cNvPicPr/>
+                  </pic:nvPicPr>
+                  <pic:blipFill>
+                    <a:blip r:embed="rId43"/>
+                    <a:stretch>
+                      <a:fillRect/>
+                    </a:stretch>
+                  </pic:blipFill>
+                  <pic:spPr>
+                    <a:xfrm>
+                      <a:off x="0" y="0"/>
+                      <a:ext cx="3734124" cy="2926334"/>
+                    </a:xfrm>
+                    <a:prstGeom prst="rect">
+                      <a:avLst/>
+                    </a:prstGeom>
+                  </pic:spPr>
+                </pic:pic>
+              </a:graphicData>
+            </a:graphic>
+          </wp:inline>
+        </w:drawing>
+      </w:r>
+    </w:p>
     <w:sectPr>
       <w:pgSz w:w="11906" w:h="16838"/>
       <w:pgMar w:top="1417" w:right="1701" w:bottom="1417" w:left="1701" w:header="708" w:footer="708" w:gutter="0"/>

</xml_diff>